<commit_message>
updated doc and ppt
</commit_message>
<xml_diff>
--- a/baocao.docx
+++ b/baocao.docx
@@ -8213,23 +8213,110 @@
     <w:p>
       <w:pPr>
         <w:pStyle w:val="Tiumccp1"/>
+        <w:numPr>
+          <w:ilvl w:val="1"/>
+          <w:numId w:val="29"/>
+        </w:numPr>
+      </w:pPr>
+      <w:r>
+        <w:t>Giói thiệu mô hình</w:t>
+      </w:r>
+    </w:p>
+    <w:p>
+      <w:pPr>
+        <w:pStyle w:val="Nidungvnbn"/>
       </w:pPr>
       <w:r>
         <w:rPr>
           <w:lang w:val="vi-VN"/>
         </w:rPr>
-        <w:t xml:space="preserve">1.1 </w:t>
-      </w:r>
-      <w:r>
-        <w:t>Giói thiệu mô hình</w:t>
+        <w:t>Mô hình CNN, hay còn gọi là</w:t>
+      </w:r>
+      <w:r>
+        <w:t xml:space="preserve"> ConvNets hay CNNs, </w:t>
+      </w:r>
+      <w:r>
+        <w:rPr>
+          <w:lang w:val="vi-VN"/>
+        </w:rPr>
+        <w:t xml:space="preserve">được phân loại là mô hình học sâu do đặc thù phân tách nhiều lớp khác nhau </w:t>
+      </w:r>
+      <w:r>
+        <w:rPr>
+          <w:lang w:val="vi-VN"/>
+        </w:rPr>
+        <w:t xml:space="preserve">là </w:t>
+      </w:r>
+      <w:r>
+        <w:rPr>
+          <w:lang w:val="vi-VN"/>
+        </w:rPr>
+        <w:t>một trong</w:t>
+      </w:r>
+      <w:r>
+        <w:t xml:space="preserve"> </w:t>
+      </w:r>
+      <w:r>
+        <w:rPr>
+          <w:lang w:val="vi-VN"/>
+        </w:rPr>
+        <w:t>những mô hình quan trọng nhất trong xử lý ảnh và các ứng dụng của nó trải dài từ phân loại vật thể, phân loại mặt, nhận diện ảnh</w:t>
+      </w:r>
+      <w:r>
+        <w:t xml:space="preserve"> hay video</w:t>
+      </w:r>
+      <w:r>
+        <w:rPr>
+          <w:lang w:val="vi-VN"/>
+        </w:rPr>
+        <w:t xml:space="preserve">, nhận diện vật thể,... </w:t>
+      </w:r>
+      <w:r>
+        <w:rPr>
+          <w:lang w:val="vi-VN"/>
+        </w:rPr>
+        <w:t>Mô</w:t>
+      </w:r>
+      <w:r>
+        <w:rPr>
+          <w:lang w:val="vi-VN"/>
+        </w:rPr>
+        <w:t xml:space="preserve"> hình cũng là nền tảng cho nhiều mô hình khác trong bộ môn </w:t>
+      </w:r>
+      <w:r>
+        <w:rPr>
+          <w:lang w:val="vi-VN"/>
+        </w:rPr>
+        <w:t xml:space="preserve">thị giác máy tính như LeNet, GoogleNet, AlexNet, ResNet và VGG, mô hình chủ đề trong bài báo cáo </w:t>
+      </w:r>
+      <w:r>
+        <w:rPr>
+          <w:lang w:val="vi-VN"/>
+        </w:rPr>
+        <w:t>này.</w:t>
       </w:r>
     </w:p>
     <w:p>
       <w:pPr>
         <w:pStyle w:val="Nidungvnbn"/>
-      </w:pPr>
-      <w:r>
-        <w:t>Mô hình CBOW thuộc prediction-based embedding, Mục tiêu của mô hình là xây dựng cố gắng dự đoán từ một từ được chọn dựa theo các từ xung quanh, ngữ cảnh của chúng.</w:t>
+        <w:rPr>
+          <w:lang w:val="vi-VN"/>
+        </w:rPr>
+      </w:pPr>
+    </w:p>
+    <w:p>
+      <w:pPr>
+        <w:pStyle w:val="Tiumccp1"/>
+        <w:numPr>
+          <w:ilvl w:val="1"/>
+          <w:numId w:val="29"/>
+        </w:numPr>
+      </w:pPr>
+      <w:r>
+        <w:rPr>
+          <w:lang w:val="vi-VN"/>
+        </w:rPr>
+        <w:t>Cấu trúc mô hình CNN</w:t>
       </w:r>
     </w:p>
     <w:p>
@@ -8237,7 +8324,79 @@
         <w:pStyle w:val="Nidungvnbn"/>
       </w:pPr>
       <w:r>
-        <w:t>CBOW hoạt động dựa trên cách thức là nó sẽ dự đoán xác suất của một từ được đưa ra theo ngữ cảnh, ngữ cảnh đó có thể gồm một hay nhiều từ quanh từ được chọn, với input là một hoặc nhiều One-hot vector của các từ ngữ cảnh có chiều dài V (với V là độ lớn của từ điển), output sẽ là một vector xác suất cũng với chiều dài V của từ liên quan hoặc còn thiếu, Hidden Layer có chiều dài N, N cũng chính là độ lớn của vector từ biểu thị. Dưới đây là mô hình CBOW với ngữ cảnh là 1 từ đơn:</w:t>
+        <w:t xml:space="preserve">Một hình ảnh được hiển thị trên máy tính là một dạng ma trận do đó để có thể thao tác trên dạng dữ liệu này, chúng ta có convolution layer để thực hiện điều đó. Hình ảnh được lan truyện qua nhiều tầng khác nhau trong mạng convolution </w:t>
+      </w:r>
+      <w:r>
+        <w:t>neural như convolution</w:t>
+      </w:r>
+      <w:r>
+        <w:t>, non-linear layer</w:t>
+      </w:r>
+      <w:r>
+        <w:t>, pooling, fully connected layer.</w:t>
+      </w:r>
+      <w:r>
+        <w:t xml:space="preserve"> </w:t>
+      </w:r>
+      <w:r>
+        <w:rPr>
+          <w:lang w:val="vi-VN"/>
+        </w:rPr>
+        <w:t>Ả</w:t>
+      </w:r>
+      <w:r>
+        <w:t xml:space="preserve">nh sẽ được lan truyền qua tầng convolution layer </w:t>
+      </w:r>
+      <w:r>
+        <w:rPr>
+          <w:lang w:val="vi-VN"/>
+        </w:rPr>
+        <w:t>và</w:t>
+      </w:r>
+      <w:r>
+        <w:t xml:space="preserve"> nonlinear layer, sau đó các giá trị tính toán được sẽ lan truyền qua pooling layer, </w:t>
+      </w:r>
+      <w:r>
+        <w:t xml:space="preserve">convolution </w:t>
+      </w:r>
+      <w:r>
+        <w:rPr>
+          <w:lang w:val="vi-VN"/>
+        </w:rPr>
+        <w:t>layer,</w:t>
+      </w:r>
+      <w:r>
+        <w:t xml:space="preserve"> nonlinear layer </w:t>
+      </w:r>
+      <w:r>
+        <w:rPr>
+          <w:lang w:val="vi-VN"/>
+        </w:rPr>
+        <w:t>và</w:t>
+      </w:r>
+      <w:r>
+        <w:t xml:space="preserve"> pooling layer có th</w:t>
+      </w:r>
+      <w:r>
+        <w:t xml:space="preserve">ể được lặp lại nhiều lần trong </w:t>
+      </w:r>
+      <w:r>
+        <w:rPr>
+          <w:lang w:val="vi-VN"/>
+        </w:rPr>
+        <w:t>mạng CNN</w:t>
+      </w:r>
+      <w:r>
+        <w:t xml:space="preserve">. </w:t>
+      </w:r>
+      <w:r>
+        <w:rPr>
+          <w:lang w:val="vi-VN"/>
+        </w:rPr>
+        <w:t xml:space="preserve">Kết quả sau </w:t>
+      </w:r>
+      <w:r>
+        <w:t>đó được lan truyền qua fully connected layer và softmax để tính sác xuất ảnh đó chứa vật thế gì.</w:t>
       </w:r>
     </w:p>
     <w:p>
@@ -8245,24 +8404,21 @@
         <w:pStyle w:val="Nidungvnbn"/>
       </w:pPr>
       <w:r>
-        <w:rPr>
-          <w:noProof/>
-        </w:rPr>
         <w:drawing>
-          <wp:inline distT="0" distB="0" distL="0" distR="0" wp14:anchorId="4255F7C5" wp14:editId="770F20B2">
-            <wp:extent cx="3914775" cy="2409825"/>
-            <wp:effectExtent l="0" t="0" r="9525" b="9525"/>
-            <wp:docPr id="2" name="Picture 2" descr="https://cdn.analyticsvidhya.com/wp-content/uploads/2017/06/04224109/Screenshot-from-2017-06-04-22-40-29.png"/>
+          <wp:inline distT="0" distB="0" distL="0" distR="0" wp14:anchorId="141371D8" wp14:editId="32500234">
+            <wp:extent cx="5172075" cy="1854576"/>
+            <wp:effectExtent l="0" t="0" r="0" b="0"/>
+            <wp:docPr id="1026" name="Picture 2" descr="Image for post"/>
             <wp:cNvGraphicFramePr>
-              <a:graphicFrameLocks xmlns:a="http://schemas.openxmlformats.org/drawingml/2006/main" noChangeAspect="1"/>
+              <a:graphicFrameLocks xmlns:a="http://schemas.openxmlformats.org/drawingml/2006/main" noGrp="1" noChangeAspect="1"/>
             </wp:cNvGraphicFramePr>
             <a:graphic xmlns:a="http://schemas.openxmlformats.org/drawingml/2006/main">
               <a:graphicData uri="http://schemas.openxmlformats.org/drawingml/2006/picture">
                 <pic:pic xmlns:pic="http://schemas.openxmlformats.org/drawingml/2006/picture">
                   <pic:nvPicPr>
-                    <pic:cNvPr id="0" name="Picture 1" descr="https://cdn.analyticsvidhya.com/wp-content/uploads/2017/06/04224109/Screenshot-from-2017-06-04-22-40-29.png"/>
+                    <pic:cNvPr id="1026" name="Picture 2" descr="Image for post"/>
                     <pic:cNvPicPr>
-                      <a:picLocks noChangeAspect="1" noChangeArrowheads="1"/>
+                      <a:picLocks noGrp="1" noChangeAspect="1" noChangeArrowheads="1"/>
                     </pic:cNvPicPr>
                   </pic:nvPicPr>
                   <pic:blipFill>
@@ -8281,15 +8437,13 @@
                   <pic:spPr bwMode="auto">
                     <a:xfrm>
                       <a:off x="0" y="0"/>
-                      <a:ext cx="3914775" cy="2409825"/>
+                      <a:ext cx="5185528" cy="1859400"/>
                     </a:xfrm>
                     <a:prstGeom prst="rect">
                       <a:avLst/>
                     </a:prstGeom>
                     <a:noFill/>
-                    <a:ln>
-                      <a:noFill/>
-                    </a:ln>
+                    <a:extLst/>
                   </pic:spPr>
                 </pic:pic>
               </a:graphicData>
@@ -8302,110 +8456,117 @@
       <w:pPr>
         <w:pStyle w:val="Nidungvnbn"/>
       </w:pPr>
-      <w:r>
-        <w:t>Ma trận số hóa các từ sẽ được đưa vào mô hình mạng neural 3 lớp với lớp output đầu ra là lớp softmax được để tổng các xác suất đầu ra tầng ẩn thành 1.</w:t>
+    </w:p>
+    <w:p>
+      <w:pPr>
+        <w:pStyle w:val="Tiumccp2"/>
+        <w:rPr>
+          <w:lang w:val="vi-VN"/>
+        </w:rPr>
+      </w:pPr>
+      <w:r>
+        <w:t>1.2.1</w:t>
+      </w:r>
+      <w:r>
+        <w:rPr>
+          <w:lang w:val="vi-VN"/>
+        </w:rPr>
+        <w:t xml:space="preserve"> </w:t>
+      </w:r>
+      <w:r>
+        <w:rPr>
+          <w:lang w:val="vi-VN"/>
+        </w:rPr>
+        <w:t>Convolution Layer</w:t>
       </w:r>
     </w:p>
     <w:p>
       <w:pPr>
         <w:pStyle w:val="Nidungvnbn"/>
-      </w:pPr>
-      <w:r>
-        <w:t>Mô hình thuật toán có thể được miêu tả như sau:</w:t>
+        <w:rPr>
+          <w:lang w:val="vi-VN"/>
+        </w:rPr>
+      </w:pPr>
+      <w:r>
+        <w:t xml:space="preserve">Trung </w:t>
+      </w:r>
+      <w:r>
+        <w:rPr>
+          <w:lang w:val="vi-VN"/>
+        </w:rPr>
+        <w:t xml:space="preserve">tâm và cũng là đề tài đặt tên cho mô hình CNN, convolution là một </w:t>
+      </w:r>
+      <w:r>
+        <w:rPr>
+          <w:lang w:val="vi-VN"/>
+        </w:rPr>
+        <w:t>ma trận kích thước nhỏ</w:t>
+      </w:r>
+      <w:r>
+        <w:rPr>
+          <w:lang w:val="vi-VN"/>
+        </w:rPr>
+        <w:t>. Trong ma trận này các tham số bao gồm ảnh dưới giá trị mã hóa và một filter hay còn gọi là kernel</w:t>
+      </w:r>
+      <w:r>
+        <w:rPr>
+          <w:lang w:val="vi-VN"/>
+        </w:rPr>
+        <w:t>.</w:t>
+      </w:r>
+      <w:r>
+        <w:rPr>
+          <w:lang w:val="vi-VN"/>
+        </w:rPr>
+        <w:t xml:space="preserve"> Ma trận sẽ di chuyển lần lượt qua các điểm pixel</w:t>
+      </w:r>
+      <w:r>
+        <w:rPr>
+          <w:lang w:val="vi-VN"/>
+        </w:rPr>
+        <w:t xml:space="preserve"> trong</w:t>
+      </w:r>
+      <w:r>
+        <w:rPr>
+          <w:lang w:val="vi-VN"/>
+        </w:rPr>
+        <w:t xml:space="preserve"> </w:t>
+      </w:r>
+      <w:r>
+        <w:rPr>
+          <w:lang w:val="vi-VN"/>
+        </w:rPr>
+        <w:t>hình ảnh</w:t>
+      </w:r>
+      <w:r>
+        <w:rPr>
+          <w:lang w:val="vi-VN"/>
+        </w:rPr>
+        <w:t xml:space="preserve"> và ghi nhận trọng </w:t>
+      </w:r>
+      <w:r>
+        <w:rPr>
+          <w:lang w:val="vi-VN"/>
+        </w:rPr>
+        <w:t xml:space="preserve">số, từ đó đẩy trọng số qua hàm kích hoạt và sang lớp tiếp theo. </w:t>
       </w:r>
     </w:p>
     <w:p>
       <w:pPr>
         <w:pStyle w:val="Nidungvnbn"/>
-        <w:numPr>
-          <w:ilvl w:val="0"/>
-          <w:numId w:val="18"/>
-        </w:numPr>
-      </w:pPr>
-      <w:r>
-        <w:t>Input được vector hóa one-hot encoded</w:t>
-      </w:r>
-    </w:p>
-    <w:p>
-      <w:pPr>
-        <w:pStyle w:val="Nidungvnbn"/>
-        <w:numPr>
-          <w:ilvl w:val="0"/>
-          <w:numId w:val="18"/>
-        </w:numPr>
-      </w:pPr>
-      <w:r>
-        <w:t>Giữa các lớp chỉ sử dụng hàm kích hoạt tuyến tính.</w:t>
-      </w:r>
-    </w:p>
-    <w:p>
-      <w:pPr>
-        <w:pStyle w:val="Nidungvnbn"/>
-        <w:numPr>
-          <w:ilvl w:val="0"/>
-          <w:numId w:val="18"/>
-        </w:numPr>
-      </w:pPr>
-      <w:r>
-        <w:lastRenderedPageBreak/>
-        <w:t xml:space="preserve">Input được nhân trọng số tới hàm ẩn điều chỉnh trong số tính toán và từ tầng ẩn tiếp tục nhân trọng số rồi đưa vào hàm softmax đưa ra output là </w:t>
-      </w:r>
-      <w:r>
-        <w:t xml:space="preserve">1 vector xác suất, </w:t>
-      </w:r>
-      <w:r>
-        <w:t>o</w:t>
-      </w:r>
-      <w:r>
-        <w:t xml:space="preserve">utput này sẽ được so sánh với </w:t>
-      </w:r>
-      <w:r>
-        <w:t>o</w:t>
-      </w:r>
-      <w:r>
-        <w:t>utput mong muốn và tính toán độ lỗi</w:t>
-      </w:r>
-    </w:p>
-    <w:p>
-      <w:pPr>
-        <w:pStyle w:val="Nidungvnbn"/>
-        <w:numPr>
-          <w:ilvl w:val="0"/>
-          <w:numId w:val="18"/>
-        </w:numPr>
-      </w:pPr>
-      <w:r>
-        <w:t xml:space="preserve">Dựa </w:t>
-      </w:r>
-      <w:r>
-        <w:t xml:space="preserve">vào độ lỗi này mà mạng neuron sẽ lan truyền ngược trở lại để cập nhật các giá trị của các ma trận trọng số. </w:t>
-      </w:r>
-    </w:p>
-    <w:p>
-      <w:pPr>
-        <w:pStyle w:val="Nidungvnbn"/>
-        <w:numPr>
-          <w:ilvl w:val="0"/>
-          <w:numId w:val="18"/>
-        </w:numPr>
-      </w:pPr>
-      <w:r>
-        <w:t>Trọng số giữa lớp ẩn và lớp đầu ra được lấy làm đại diện vectơ từ của từ.</w:t>
-      </w:r>
-    </w:p>
-    <w:p>
-      <w:pPr>
-        <w:pStyle w:val="Nidungvnbn"/>
+        <w:rPr>
+          <w:lang w:val="vi-VN"/>
+        </w:rPr>
       </w:pPr>
       <w:r>
         <w:rPr>
           <w:noProof/>
         </w:rPr>
         <w:drawing>
-          <wp:inline distT="0" distB="0" distL="0" distR="0" wp14:anchorId="1A664E98" wp14:editId="61E1CF7E">
-            <wp:extent cx="4391025" cy="3505200"/>
-            <wp:effectExtent l="0" t="0" r="9525" b="0"/>
-            <wp:docPr id="3" name="Picture 3" descr="https://cdn.analyticsvidhya.com/wp-content/uploads/2017/06/04220606/Screenshot-from-2017-06-04-22-05-44-261x300.png"/>
+          <wp:inline distT="0" distB="0" distL="0" distR="0" wp14:anchorId="203707A3" wp14:editId="259FC0A2">
+            <wp:extent cx="2952750" cy="4771780"/>
+            <wp:effectExtent l="0" t="0" r="0" b="0"/>
+            <wp:docPr id="9" name="Picture 9" descr="Image for post"/>
             <wp:cNvGraphicFramePr>
               <a:graphicFrameLocks xmlns:a="http://schemas.openxmlformats.org/drawingml/2006/main" noChangeAspect="1"/>
             </wp:cNvGraphicFramePr>
@@ -8413,7 +8574,7 @@
               <a:graphicData uri="http://schemas.openxmlformats.org/drawingml/2006/picture">
                 <pic:pic xmlns:pic="http://schemas.openxmlformats.org/drawingml/2006/picture">
                   <pic:nvPicPr>
-                    <pic:cNvPr id="0" name="Picture 3" descr="https://cdn.analyticsvidhya.com/wp-content/uploads/2017/06/04220606/Screenshot-from-2017-06-04-22-05-44-261x300.png"/>
+                    <pic:cNvPr id="0" name="Picture 23" descr="Image for post"/>
                     <pic:cNvPicPr>
                       <a:picLocks noChangeAspect="1" noChangeArrowheads="1"/>
                     </pic:cNvPicPr>
@@ -8434,7 +8595,7 @@
                   <pic:spPr bwMode="auto">
                     <a:xfrm>
                       <a:off x="0" y="0"/>
-                      <a:ext cx="4391025" cy="3505200"/>
+                      <a:ext cx="2957680" cy="4779747"/>
                     </a:xfrm>
                     <a:prstGeom prst="rect">
                       <a:avLst/>
@@ -8454,50 +8615,555 @@
     <w:p>
       <w:pPr>
         <w:pStyle w:val="Nidungvnbn"/>
-      </w:pPr>
+        <w:rPr>
+          <w:lang w:val="vi-VN"/>
+        </w:rPr>
+      </w:pPr>
+    </w:p>
+    <w:p>
+      <w:pPr>
+        <w:pStyle w:val="Nidungvnbn"/>
+        <w:rPr>
+          <w:lang w:val="vi-VN"/>
+        </w:rPr>
+      </w:pPr>
+      <w:r>
+        <w:rPr>
+          <w:lang w:val="vi-VN"/>
+        </w:rPr>
+        <w:t>Với các filter khác nhau, giá trị học được từ ảnh cung sẽ khác nhau như hiển thị cạnh, tăng độ sắc cạnh hay phân biệt vật thể,...</w:t>
+      </w:r>
+    </w:p>
+    <w:p>
+      <w:pPr>
+        <w:pStyle w:val="Tiumccp2"/>
+      </w:pPr>
+      <w:r>
+        <w:t xml:space="preserve">1.2.2 </w:t>
+      </w:r>
+      <w:r>
+        <w:t>Stride</w:t>
+      </w:r>
+    </w:p>
+    <w:p>
+      <w:pPr>
+        <w:pStyle w:val="Nidungvnbn"/>
+        <w:rPr>
+          <w:lang w:val="vi-VN"/>
+        </w:rPr>
+      </w:pPr>
+      <w:r>
+        <w:rPr>
+          <w:lang w:val="vi-VN"/>
+        </w:rPr>
+        <w:lastRenderedPageBreak/>
+        <w:t>Stride là giá trị dịch chuyển của ma trận filter. Giả định ta có 1 tấm ảnh với kích cỡ 10x10 và filter 2x2, stride sẽ quyết định ma trận filter dịch chuyển bao nhiêu pixel cho 1 lần dịch chuyển cho tới khi đi hết khoảng cách 10 pixel của ảnh đầu vào.</w:t>
+      </w:r>
+    </w:p>
+    <w:p>
+      <w:pPr>
+        <w:pStyle w:val="Nidungvnbn"/>
+        <w:rPr>
+          <w:lang w:val="vi-VN"/>
+        </w:rPr>
+      </w:pPr>
+      <w:r>
+        <w:rPr>
+          <w:noProof/>
+        </w:rPr>
+        <w:drawing>
+          <wp:inline distT="0" distB="0" distL="0" distR="0" wp14:anchorId="440C437A" wp14:editId="093DA320">
+            <wp:extent cx="5580380" cy="2440914"/>
+            <wp:effectExtent l="0" t="0" r="1270" b="0"/>
+            <wp:docPr id="10" name="Picture 10" descr="Understanding of Convolutional Neural Network (CNN) — Deep Learning | by  Prabhu | Medium"/>
+            <wp:cNvGraphicFramePr>
+              <a:graphicFrameLocks xmlns:a="http://schemas.openxmlformats.org/drawingml/2006/main" noChangeAspect="1"/>
+            </wp:cNvGraphicFramePr>
+            <a:graphic xmlns:a="http://schemas.openxmlformats.org/drawingml/2006/main">
+              <a:graphicData uri="http://schemas.openxmlformats.org/drawingml/2006/picture">
+                <pic:pic xmlns:pic="http://schemas.openxmlformats.org/drawingml/2006/picture">
+                  <pic:nvPicPr>
+                    <pic:cNvPr id="0" name="Picture 25" descr="Understanding of Convolutional Neural Network (CNN) — Deep Learning | by  Prabhu | Medium"/>
+                    <pic:cNvPicPr>
+                      <a:picLocks noChangeAspect="1" noChangeArrowheads="1"/>
+                    </pic:cNvPicPr>
+                  </pic:nvPicPr>
+                  <pic:blipFill>
+                    <a:blip r:embed="rId13">
+                      <a:extLst>
+                        <a:ext uri="{28A0092B-C50C-407E-A947-70E740481C1C}">
+                          <a14:useLocalDpi xmlns:a14="http://schemas.microsoft.com/office/drawing/2010/main" val="0"/>
+                        </a:ext>
+                      </a:extLst>
+                    </a:blip>
+                    <a:srcRect/>
+                    <a:stretch>
+                      <a:fillRect/>
+                    </a:stretch>
+                  </pic:blipFill>
+                  <pic:spPr bwMode="auto">
+                    <a:xfrm>
+                      <a:off x="0" y="0"/>
+                      <a:ext cx="5580380" cy="2440914"/>
+                    </a:xfrm>
+                    <a:prstGeom prst="rect">
+                      <a:avLst/>
+                    </a:prstGeom>
+                    <a:noFill/>
+                    <a:ln>
+                      <a:noFill/>
+                    </a:ln>
+                  </pic:spPr>
+                </pic:pic>
+              </a:graphicData>
+            </a:graphic>
+          </wp:inline>
+        </w:drawing>
+      </w:r>
+    </w:p>
+    <w:p>
+      <w:pPr>
+        <w:pStyle w:val="Nidungvnbn"/>
+        <w:rPr>
+          <w:lang w:val="vi-VN"/>
+        </w:rPr>
+      </w:pPr>
+    </w:p>
+    <w:p>
+      <w:pPr>
+        <w:pStyle w:val="Nidungvnbn"/>
+        <w:rPr>
+          <w:lang w:val="vi-VN"/>
+        </w:rPr>
+      </w:pPr>
+    </w:p>
+    <w:p>
+      <w:pPr>
+        <w:pStyle w:val="Tiumccp2"/>
+        <w:rPr>
+          <w:lang w:val="vi-VN"/>
+        </w:rPr>
+      </w:pPr>
+      <w:r>
+        <w:rPr>
+          <w:lang w:val="vi-VN"/>
+        </w:rPr>
+        <w:t xml:space="preserve">1.2.3 padding </w:t>
+      </w:r>
+    </w:p>
+    <w:p>
+      <w:pPr>
+        <w:pStyle w:val="Tiumccp2"/>
+        <w:rPr>
+          <w:lang w:val="vi-VN"/>
+        </w:rPr>
+      </w:pPr>
+    </w:p>
+    <w:p>
+      <w:pPr>
+        <w:pStyle w:val="Tiumccp2"/>
+        <w:rPr>
+          <w:lang w:val="vi-VN"/>
+        </w:rPr>
+      </w:pPr>
+      <w:r>
+        <w:rPr>
+          <w:lang w:val="vi-VN"/>
+        </w:rPr>
+        <w:t>1.2.4 Max function (Non linearity )</w:t>
+      </w:r>
+    </w:p>
+    <w:p>
+      <w:pPr>
+        <w:pStyle w:val="Tiumccp2"/>
+        <w:rPr>
+          <w:lang w:val="vi-VN"/>
+        </w:rPr>
+      </w:pPr>
+      <w:bookmarkStart w:id="3" w:name="_GoBack"/>
+      <w:bookmarkEnd w:id="3"/>
+    </w:p>
+    <w:p>
+      <w:pPr>
+        <w:pStyle w:val="Tiumccp2"/>
+      </w:pPr>
+      <w:r>
+        <w:t>1.2.3 Pooling layer</w:t>
+      </w:r>
+    </w:p>
+    <w:p>
+      <w:pPr>
+        <w:pStyle w:val="Nidungvnbn"/>
+        <w:rPr>
+          <w:lang w:val="vi-VN"/>
+        </w:rPr>
+      </w:pPr>
+      <w:r>
+        <w:rPr>
+          <w:lang w:val="vi-VN"/>
+        </w:rPr>
+        <w:t>Ở tấng này các trọng số thu thập được sẽ được thu nhỏ lại, nhằm tập trung trọng số và cũng giảm bớt thông tin đầu ra</w:t>
+      </w:r>
+      <w:r>
+        <w:rPr>
+          <w:lang w:val="vi-VN"/>
+        </w:rPr>
+        <w:t xml:space="preserve"> 1 lớp trong trường hợp thông tin ảnh quá lớn</w:t>
+      </w:r>
+      <w:r>
+        <w:rPr>
+          <w:lang w:val="vi-VN"/>
+        </w:rPr>
+        <w:t>. Tầng pooling thường được xếp ngay sau các lớp convolution và filter.</w:t>
+      </w:r>
+    </w:p>
+    <w:p>
+      <w:pPr>
+        <w:pStyle w:val="Nidungvnbn"/>
+        <w:rPr>
+          <w:lang w:val="vi-VN"/>
+        </w:rPr>
+      </w:pPr>
+      <w:r>
+        <w:rPr>
+          <w:lang w:val="vi-VN"/>
+        </w:rPr>
+        <w:t>Pooling phổ biến thường dùng trong CNN là max-</w:t>
+      </w:r>
+      <w:r>
+        <w:rPr>
+          <w:lang w:val="vi-VN"/>
+        </w:rPr>
+        <w:t>pooling, chọn ra giá trị lớn nhất trong một ma trận có kích cỡ 2x2 hay lớn hơn. Ngoài max-pooling, còn vài loại pooling khác như L2-pooling, average pooling lấy giá trị trung bình các giá trị trong ma trận, sum-pooling l</w:t>
+      </w:r>
+      <w:r>
+        <w:rPr>
+          <w:lang w:val="vi-VN"/>
+        </w:rPr>
+        <w:t xml:space="preserve"> </w:t>
+      </w:r>
+      <w:r>
+        <w:rPr>
+          <w:lang w:val="vi-VN"/>
+        </w:rPr>
+        <w:t xml:space="preserve">lấy </w:t>
+      </w:r>
+      <w:r>
+        <w:rPr>
+          <w:lang w:val="vi-VN"/>
+        </w:rPr>
+        <w:t xml:space="preserve">tổng </w:t>
+      </w:r>
+      <w:r>
+        <w:rPr>
+          <w:lang w:val="vi-VN"/>
+        </w:rPr>
+        <w:t xml:space="preserve">các giá trị trong ma </w:t>
+      </w:r>
+      <w:r>
+        <w:rPr>
+          <w:lang w:val="vi-VN"/>
+        </w:rPr>
+        <w:t>trận.</w:t>
+      </w:r>
+    </w:p>
+    <w:p>
+      <w:pPr>
+        <w:pStyle w:val="Nidungvnbn"/>
+        <w:rPr>
+          <w:lang w:val="vi-VN"/>
+        </w:rPr>
+      </w:pPr>
+      <w:r>
+        <w:rPr>
+          <w:lang w:val="vi-VN"/>
+        </w:rPr>
+        <w:t xml:space="preserve">Sau cùng ta kết nối các lớp lại với nhau thành một mạng có các neural đầu ra </w:t>
+      </w:r>
+    </w:p>
+    <w:p>
+      <w:pPr>
+        <w:pStyle w:val="Nidungvnbn"/>
+        <w:rPr>
+          <w:lang w:val="vi-VN"/>
+        </w:rPr>
+      </w:pPr>
+      <w:r>
+        <w:rPr>
+          <w:noProof/>
+        </w:rPr>
+        <w:lastRenderedPageBreak/>
+        <w:drawing>
+          <wp:inline distT="0" distB="0" distL="0" distR="0" wp14:anchorId="1919DC9D" wp14:editId="01A422A1">
+            <wp:extent cx="5580380" cy="2298344"/>
+            <wp:effectExtent l="0" t="0" r="1270" b="6985"/>
+            <wp:docPr id="7" name="Picture 7" descr="https://topdev.vn/blog/wp-content/uploads/2019/08/pooling-layer-2.png"/>
+            <wp:cNvGraphicFramePr>
+              <a:graphicFrameLocks xmlns:a="http://schemas.openxmlformats.org/drawingml/2006/main" noChangeAspect="1"/>
+            </wp:cNvGraphicFramePr>
+            <a:graphic xmlns:a="http://schemas.openxmlformats.org/drawingml/2006/main">
+              <a:graphicData uri="http://schemas.openxmlformats.org/drawingml/2006/picture">
+                <pic:pic xmlns:pic="http://schemas.openxmlformats.org/drawingml/2006/picture">
+                  <pic:nvPicPr>
+                    <pic:cNvPr id="0" name="Picture 16" descr="https://topdev.vn/blog/wp-content/uploads/2019/08/pooling-layer-2.png"/>
+                    <pic:cNvPicPr>
+                      <a:picLocks noChangeAspect="1" noChangeArrowheads="1"/>
+                    </pic:cNvPicPr>
+                  </pic:nvPicPr>
+                  <pic:blipFill>
+                    <a:blip r:embed="rId14">
+                      <a:extLst>
+                        <a:ext uri="{28A0092B-C50C-407E-A947-70E740481C1C}">
+                          <a14:useLocalDpi xmlns:a14="http://schemas.microsoft.com/office/drawing/2010/main" val="0"/>
+                        </a:ext>
+                      </a:extLst>
+                    </a:blip>
+                    <a:srcRect/>
+                    <a:stretch>
+                      <a:fillRect/>
+                    </a:stretch>
+                  </pic:blipFill>
+                  <pic:spPr bwMode="auto">
+                    <a:xfrm>
+                      <a:off x="0" y="0"/>
+                      <a:ext cx="5580380" cy="2298344"/>
+                    </a:xfrm>
+                    <a:prstGeom prst="rect">
+                      <a:avLst/>
+                    </a:prstGeom>
+                    <a:noFill/>
+                    <a:ln>
+                      <a:noFill/>
+                    </a:ln>
+                  </pic:spPr>
+                </pic:pic>
+              </a:graphicData>
+            </a:graphic>
+          </wp:inline>
+        </w:drawing>
+      </w:r>
+    </w:p>
+    <w:p>
+      <w:pPr>
+        <w:pStyle w:val="Tiumccp2"/>
+        <w:rPr>
+          <w:lang w:val="vi-VN"/>
+        </w:rPr>
+      </w:pPr>
+      <w:r>
+        <w:t xml:space="preserve">1.2.4 </w:t>
+      </w:r>
+      <w:r>
+        <w:t xml:space="preserve">Fully connected layer </w:t>
+      </w:r>
     </w:p>
     <w:p>
       <w:pPr>
         <w:pStyle w:val="Tiumccp1"/>
-      </w:pPr>
-      <w:r>
+        <w:ind w:left="720"/>
         <w:rPr>
           <w:lang w:val="vi-VN"/>
         </w:rPr>
-        <w:t xml:space="preserve">1.2 </w:t>
-      </w:r>
-      <w:r>
-        <w:t>Ưu điểm của CBOW</w:t>
+      </w:pPr>
+    </w:p>
+    <w:p>
+      <w:pPr>
+        <w:pStyle w:val="Tiumccp1"/>
+        <w:rPr>
+          <w:lang w:val="vi-VN"/>
+        </w:rPr>
+      </w:pPr>
+      <w:r>
+        <w:rPr>
+          <w:lang w:val="vi-VN"/>
+        </w:rPr>
+        <w:t>1.5 Tóm tắt chương 1</w:t>
+      </w:r>
+      <w:r>
+        <w:rPr>
+          <w:lang w:val="vi-VN"/>
+        </w:rPr>
+        <w:t xml:space="preserve"> </w:t>
       </w:r>
     </w:p>
     <w:p>
       <w:pPr>
         <w:pStyle w:val="Nidungvnbn"/>
-      </w:pPr>
-      <w:r>
-        <w:t>So với các phương pháp xác định xác suất ngữ cảnh của từ, CBOW cho ra kết quả tính toán rất tốt.</w:t>
+        <w:ind w:firstLine="0"/>
+      </w:pPr>
+      <w:r>
+        <w:rPr>
+          <w:lang w:val="vi-VN"/>
+        </w:rPr>
+        <w:t>Trong chương 1, ta đã khái quát một số khái niệm cùng cấu trúc của mô hình CNN. Chúng bao gồm</w:t>
+      </w:r>
+      <w:r>
+        <w:t xml:space="preserve"> </w:t>
       </w:r>
     </w:p>
     <w:p>
       <w:pPr>
         <w:pStyle w:val="Nidungvnbn"/>
-      </w:pPr>
-      <w:r>
-        <w:t>Không tốn nhiều bộ nhớ so với phương pháp ma trận ngữ cảnh.</w:t>
+        <w:ind w:firstLine="0"/>
+        <w:rPr>
+          <w:lang w:val="vi-VN"/>
+        </w:rPr>
+      </w:pPr>
+    </w:p>
+    <w:p>
+      <w:pPr>
+        <w:pStyle w:val="Nidungvnbn"/>
+      </w:pPr>
+    </w:p>
+    <w:p>
+      <w:pPr>
+        <w:pStyle w:val="Nidungvnbn"/>
+      </w:pPr>
+    </w:p>
+    <w:p>
+      <w:pPr>
+        <w:pStyle w:val="Nidungvnbn"/>
+      </w:pPr>
+    </w:p>
+    <w:p>
+      <w:pPr>
+        <w:pStyle w:val="Nidungvnbn"/>
+      </w:pPr>
+    </w:p>
+    <w:p>
+      <w:pPr>
+        <w:pStyle w:val="Nidungvnbn"/>
+      </w:pPr>
+    </w:p>
+    <w:p>
+      <w:pPr>
+        <w:pStyle w:val="Nidungvnbn"/>
+      </w:pPr>
+    </w:p>
+    <w:p>
+      <w:pPr>
+        <w:pStyle w:val="Nidungvnbn"/>
+      </w:pPr>
+    </w:p>
+    <w:p>
+      <w:pPr>
+        <w:pStyle w:val="Nidungvnbn"/>
+      </w:pPr>
+    </w:p>
+    <w:p>
+      <w:pPr>
+        <w:pStyle w:val="Nidungvnbn"/>
+      </w:pPr>
+    </w:p>
+    <w:p>
+      <w:pPr>
+        <w:pStyle w:val="Nidungvnbn"/>
+      </w:pPr>
+    </w:p>
+    <w:p>
+      <w:pPr>
+        <w:pStyle w:val="Nidungvnbn"/>
+      </w:pPr>
+    </w:p>
+    <w:p>
+      <w:pPr>
+        <w:pStyle w:val="Nidungvnbn"/>
+      </w:pPr>
+    </w:p>
+    <w:p>
+      <w:pPr>
+        <w:pStyle w:val="Nidungvnbn"/>
+      </w:pPr>
+    </w:p>
+    <w:p>
+      <w:pPr>
+        <w:pStyle w:val="Nidungvnbn"/>
+      </w:pPr>
+    </w:p>
+    <w:p>
+      <w:pPr>
+        <w:pStyle w:val="Nidungvnbn"/>
+      </w:pPr>
+    </w:p>
+    <w:p>
+      <w:pPr>
+        <w:pStyle w:val="Nidungvnbn"/>
+      </w:pPr>
+    </w:p>
+    <w:p>
+      <w:pPr>
+        <w:pStyle w:val="Nidungvnbn"/>
+      </w:pPr>
+    </w:p>
+    <w:p>
+      <w:pPr>
+        <w:pStyle w:val="Nidungvnbn"/>
+      </w:pPr>
+    </w:p>
+    <w:p>
+      <w:pPr>
+        <w:pStyle w:val="Nidungvnbn"/>
+      </w:pPr>
+    </w:p>
+    <w:p>
+      <w:pPr>
+        <w:pStyle w:val="Nidungvnbn"/>
+      </w:pPr>
+    </w:p>
+    <w:p>
+      <w:pPr>
+        <w:pStyle w:val="Nidungvnbn"/>
+      </w:pPr>
+    </w:p>
+    <w:p>
+      <w:pPr>
+        <w:pStyle w:val="Nidungvnbn"/>
+      </w:pPr>
+    </w:p>
+    <w:p>
+      <w:pPr>
+        <w:pStyle w:val="Nidungvnbn"/>
+      </w:pPr>
+    </w:p>
+    <w:p>
+      <w:pPr>
+        <w:pStyle w:val="Chng"/>
+      </w:pPr>
+    </w:p>
+    <w:p>
+      <w:pPr>
+        <w:pStyle w:val="Chng"/>
+      </w:pPr>
+      <w:r>
+        <w:t xml:space="preserve">CHƯƠNG 2: </w:t>
+      </w:r>
+      <w:bookmarkEnd w:id="2"/>
+      <w:r>
+        <w:t xml:space="preserve">MÔ HÌNH </w:t>
+      </w:r>
+      <w:r>
+        <w:t>VGG</w:t>
+      </w:r>
+    </w:p>
+    <w:p>
+      <w:pPr>
+        <w:pStyle w:val="Nidungvnbn"/>
+      </w:pPr>
+      <w:r>
+        <w:t>Ở chương trước ta đã tìm hiểu xong thế nào là 1 mô hình CNN cơ bản, chương này ta sẽ vận dụng mô hình CNN để đi xây dựng mô hình VGG.</w:t>
       </w:r>
     </w:p>
     <w:p>
       <w:pPr>
         <w:pStyle w:val="Tiumccp1"/>
       </w:pPr>
-      <w:r>
-        <w:rPr>
-          <w:lang w:val="vi-VN"/>
-        </w:rPr>
-        <w:t xml:space="preserve">1.3 </w:t>
-      </w:r>
-      <w:r>
-        <w:t>Nhược điểm của CBOW</w:t>
+      <w:bookmarkStart w:id="4" w:name="_Toc38785929"/>
+      <w:r>
+        <w:t xml:space="preserve">2.1 </w:t>
+      </w:r>
+      <w:bookmarkEnd w:id="4"/>
+      <w:r>
+        <w:t>Giới thiệu sơ lược về mô hình</w:t>
       </w:r>
     </w:p>
     <w:p>
@@ -8505,11 +9171,152 @@
         <w:pStyle w:val="Nidungvnbn"/>
       </w:pPr>
       <w:r>
-        <w:t xml:space="preserve">Xác suất ngữ cảnh một từ CBOW cho ra có thể là trung bình của 2 kết quả. Ví dụ Apple có thể là trái táo vừa là tên công ty, CBOW sẽ đưa ra xác suất ngữ </w:t>
-      </w:r>
+        <w:t xml:space="preserve">Với việc </w:t>
+      </w:r>
+      <w:r>
+        <w:t>CNN</w:t>
+      </w:r>
+      <w:r>
+        <w:t xml:space="preserve"> ngày càng trở thành một </w:t>
+      </w:r>
+      <w:r>
+        <w:t>giải thuật thông dụng</w:t>
+      </w:r>
+      <w:r>
+        <w:t xml:space="preserve"> trong lĩnh vực thị giác máy tính, một số </w:t>
+      </w:r>
+      <w:r>
+        <w:t>cải tiến</w:t>
+      </w:r>
+      <w:r>
+        <w:t xml:space="preserve"> đã được thực hiện để cải thiện </w:t>
+      </w:r>
+      <w:r>
+        <w:t xml:space="preserve">độ chính xác </w:t>
+      </w:r>
+      <w:r>
+        <w:t xml:space="preserve">của </w:t>
+      </w:r>
+      <w:r>
+        <w:t xml:space="preserve">kiến trúc </w:t>
+      </w:r>
+      <w:r>
+        <w:t xml:space="preserve">CNN </w:t>
+      </w:r>
+      <w:r>
+        <w:t xml:space="preserve">ban đầu </w:t>
+      </w:r>
+      <w:r>
+        <w:t>của</w:t>
+      </w:r>
+      <w:r>
+        <w:t xml:space="preserve"> Krizhevsky et al. (2012). </w:t>
+      </w:r>
+      <w:r>
+        <w:t>C</w:t>
+      </w:r>
+      <w:r>
+        <w:t xml:space="preserve">ác </w:t>
+      </w:r>
+      <w:r>
+        <w:t xml:space="preserve">cải tiến tốt nhất </w:t>
+      </w:r>
+      <w:r>
+        <w:t>(Zeiler &amp; Fergus, 2013; Sermanet và cộng sự, 2014)</w:t>
+      </w:r>
+      <w:r>
+        <w:t xml:space="preserve"> trong cuộc thi</w:t>
+      </w:r>
+      <w:r>
+        <w:t xml:space="preserve"> ILSVRC-2013 đã sử dụng </w:t>
+      </w:r>
+      <w:r>
+        <w:t>các kĩ thuật như sử dụng window size nhỏ hơn</w:t>
+      </w:r>
+      <w:r>
+        <w:t xml:space="preserve"> </w:t>
+      </w:r>
+      <w:r>
+        <w:t>hay sử dụng bước trượt (stride) cho window size nhỏ hơn</w:t>
+      </w:r>
+      <w:r>
+        <w:t xml:space="preserve"> của lớp phức hợp đầu tiên. Một dòng cải tiến khác</w:t>
+      </w:r>
+      <w:r>
+        <w:t xml:space="preserve"> nghiên cưu về mật độ của ảnh sẽ ảnh hưởng như thế nào đến quá trình</w:t>
+      </w:r>
+      <w:r>
+        <w:t xml:space="preserve"> đào tạo và kiểm </w:t>
+      </w:r>
+      <w:r>
+        <w:t>thử của</w:t>
+      </w:r>
+      <w:r>
+        <w:t xml:space="preserve"> các mạng </w:t>
+      </w:r>
+      <w:r>
+        <w:t>neural</w:t>
+      </w:r>
+      <w:r>
+        <w:t xml:space="preserve"> (Sermanet và cộng sự, 2014; Howard, 2014). </w:t>
+      </w:r>
+    </w:p>
+    <w:p>
+      <w:pPr>
+        <w:pStyle w:val="Nidungvnbn"/>
+      </w:pPr>
+      <w:r>
+        <w:t>Thay vì chú trọng cải tiến các kĩ thuật để giúp việc nhận dạng tốt hơn thì VGG sẽ nghiên cứu về</w:t>
+      </w:r>
+      <w:r>
+        <w:t xml:space="preserve"> chiều sâu của </w:t>
+      </w:r>
+      <w:r>
+        <w:t>mô hình</w:t>
+      </w:r>
+      <w:r>
+        <w:t xml:space="preserve">. Để đạt được mục tiêu này, </w:t>
+      </w:r>
+      <w:r>
+        <w:t>mô hình VGG sẽ chập nhiều lớp mô hình CNN lại với nhau để củng cố về chiều sâu. Bên cạnh đó các lớp CNN của VGG sẽ sử dụng các window có kích thước nhỏ 3 x 3 để trích xuất ảnh</w:t>
+      </w:r>
+      <w:r>
+        <w:t>.</w:t>
+      </w:r>
+    </w:p>
+    <w:p>
+      <w:pPr>
+        <w:pStyle w:val="Nidungvnbn"/>
+      </w:pPr>
+      <w:r>
+        <w:t>VGG</w:t>
+      </w:r>
+      <w:r>
+        <w:t xml:space="preserve"> không chỉ đạt được độ chính xác </w:t>
+      </w:r>
+      <w:r>
+        <w:t>cao</w:t>
+      </w:r>
+      <w:r>
+        <w:t xml:space="preserve"> đối với các tác vụ phân loại mà còn có thể áp dụng cho các bộ dữ liệu nhận dạng hình ảnh khác</w:t>
+      </w:r>
+      <w:r>
+        <w:t xml:space="preserve"> nhau mà vẫn đạt được hiệu suất tốt</w:t>
+      </w:r>
+      <w:r>
+        <w:t>.</w:t>
+      </w:r>
+    </w:p>
+    <w:p>
+      <w:pPr>
+        <w:pStyle w:val="Tiumccp1"/>
+      </w:pPr>
       <w:r>
         <w:lastRenderedPageBreak/>
-        <w:t>cảnh nằm giữa táo và công ty. Dẫn tới việc các từ giống nhau nhưng nghĩa khác nhau vẫn chỉ được biểu diễn bằng 1 vec-tơ từ duy nhất.</w:t>
+        <w:t xml:space="preserve">2.2 </w:t>
+      </w:r>
+      <w:r>
+        <w:t>Cấu trúc của mô hình VGG</w:t>
       </w:r>
     </w:p>
     <w:p>
@@ -8517,456 +9324,130 @@
         <w:pStyle w:val="Nidungvnbn"/>
       </w:pPr>
       <w:r>
-        <w:t>Train mô hình CBOW từ đầu rất khó cho ra kết quả tốt nếu không được tối ưu hóa đúng cách.</w:t>
-      </w:r>
-    </w:p>
-    <w:p>
-      <w:pPr>
-        <w:pStyle w:val="Nidungvnbn"/>
-      </w:pPr>
-    </w:p>
-    <w:p>
-      <w:pPr>
-        <w:pStyle w:val="Nidungvnbn"/>
-      </w:pPr>
-    </w:p>
-    <w:p>
-      <w:pPr>
-        <w:pStyle w:val="Nidungvnbn"/>
-      </w:pPr>
-    </w:p>
-    <w:p>
-      <w:pPr>
-        <w:pStyle w:val="Nidungvnbn"/>
-      </w:pPr>
-    </w:p>
-    <w:p>
-      <w:pPr>
-        <w:pStyle w:val="Nidungvnbn"/>
-      </w:pPr>
-    </w:p>
-    <w:p>
-      <w:pPr>
-        <w:pStyle w:val="Nidungvnbn"/>
-      </w:pPr>
-    </w:p>
-    <w:p>
-      <w:pPr>
-        <w:pStyle w:val="Nidungvnbn"/>
-      </w:pPr>
-    </w:p>
-    <w:p>
-      <w:pPr>
-        <w:pStyle w:val="Nidungvnbn"/>
-      </w:pPr>
-    </w:p>
-    <w:p>
-      <w:pPr>
-        <w:pStyle w:val="Nidungvnbn"/>
-      </w:pPr>
-    </w:p>
-    <w:p>
-      <w:pPr>
-        <w:pStyle w:val="Nidungvnbn"/>
-      </w:pPr>
-    </w:p>
-    <w:p>
-      <w:pPr>
-        <w:pStyle w:val="Nidungvnbn"/>
-      </w:pPr>
-    </w:p>
-    <w:p>
-      <w:pPr>
-        <w:pStyle w:val="Nidungvnbn"/>
-      </w:pPr>
-    </w:p>
-    <w:p>
-      <w:pPr>
-        <w:pStyle w:val="Nidungvnbn"/>
-      </w:pPr>
-    </w:p>
-    <w:p>
-      <w:pPr>
-        <w:pStyle w:val="Nidungvnbn"/>
-      </w:pPr>
-    </w:p>
-    <w:p>
-      <w:pPr>
-        <w:pStyle w:val="Nidungvnbn"/>
-      </w:pPr>
-    </w:p>
-    <w:p>
-      <w:pPr>
-        <w:pStyle w:val="Nidungvnbn"/>
-      </w:pPr>
-    </w:p>
-    <w:p>
-      <w:pPr>
-        <w:pStyle w:val="Nidungvnbn"/>
-      </w:pPr>
-    </w:p>
-    <w:p>
-      <w:pPr>
-        <w:pStyle w:val="Nidungvnbn"/>
-      </w:pPr>
-    </w:p>
-    <w:p>
-      <w:pPr>
-        <w:pStyle w:val="Nidungvnbn"/>
-      </w:pPr>
-    </w:p>
-    <w:p>
-      <w:pPr>
-        <w:pStyle w:val="Nidungvnbn"/>
-      </w:pPr>
-    </w:p>
-    <w:p>
-      <w:pPr>
-        <w:pStyle w:val="Nidungvnbn"/>
-      </w:pPr>
-    </w:p>
-    <w:p>
-      <w:pPr>
-        <w:pStyle w:val="Nidungvnbn"/>
-      </w:pPr>
-    </w:p>
-    <w:p>
-      <w:pPr>
-        <w:pStyle w:val="Nidungvnbn"/>
-      </w:pPr>
-    </w:p>
-    <w:p>
-      <w:pPr>
-        <w:pStyle w:val="Nidungvnbn"/>
-      </w:pPr>
-    </w:p>
-    <w:p>
-      <w:pPr>
-        <w:pStyle w:val="Chng"/>
-      </w:pPr>
-    </w:p>
-    <w:p>
-      <w:pPr>
-        <w:pStyle w:val="Chng"/>
-      </w:pPr>
-      <w:r>
-        <w:lastRenderedPageBreak/>
-        <w:t xml:space="preserve">CHƯƠNG 2: </w:t>
-      </w:r>
-      <w:bookmarkEnd w:id="2"/>
-      <w:r>
-        <w:t xml:space="preserve">MÔ HÌNH </w:t>
-      </w:r>
-      <w:r>
-        <w:t>VGG</w:t>
-      </w:r>
-    </w:p>
-    <w:p>
-      <w:pPr>
-        <w:pStyle w:val="Nidungvnbn"/>
-      </w:pPr>
-      <w:r>
-        <w:t>Ở chương trước ta đã tìm hiểu xong thế nào là 1 mô hình CNN cơ bản, chương này ta sẽ vận dụng mô hình CNN để đi xây dựng mô hình VGG.</w:t>
-      </w:r>
-    </w:p>
-    <w:p>
-      <w:pPr>
-        <w:pStyle w:val="Tiumccp1"/>
-      </w:pPr>
-      <w:bookmarkStart w:id="3" w:name="_Toc38785929"/>
-      <w:r>
-        <w:t xml:space="preserve">2.1 </w:t>
-      </w:r>
-      <w:bookmarkEnd w:id="3"/>
-      <w:r>
-        <w:t>Giới thiệu sơ lược về mô hình</w:t>
-      </w:r>
-    </w:p>
-    <w:p>
-      <w:pPr>
-        <w:pStyle w:val="Nidungvnbn"/>
-      </w:pPr>
-      <w:r>
-        <w:t xml:space="preserve">Với việc </w:t>
+        <w:t xml:space="preserve">Trong quá trình đào tạo, đầu vào cho </w:t>
       </w:r>
       <w:r>
         <w:t>CNN</w:t>
       </w:r>
       <w:r>
-        <w:t xml:space="preserve"> ngày càng trở thành một </w:t>
-      </w:r>
-      <w:r>
-        <w:t>giải thuật thông dụng</w:t>
-      </w:r>
-      <w:r>
-        <w:t xml:space="preserve"> trong lĩnh vực thị giác máy tính, một số </w:t>
-      </w:r>
-      <w:r>
-        <w:t>cải tiến</w:t>
-      </w:r>
-      <w:r>
-        <w:t xml:space="preserve"> đã được thực hiện để cải thiện </w:t>
-      </w:r>
-      <w:r>
-        <w:t xml:space="preserve">độ chính xác </w:t>
-      </w:r>
-      <w:r>
-        <w:t xml:space="preserve">của </w:t>
-      </w:r>
-      <w:r>
-        <w:t xml:space="preserve">kiến trúc </w:t>
-      </w:r>
-      <w:r>
-        <w:t xml:space="preserve">CNN </w:t>
-      </w:r>
-      <w:r>
-        <w:t xml:space="preserve">ban đầu </w:t>
-      </w:r>
-      <w:r>
-        <w:t>của</w:t>
-      </w:r>
-      <w:r>
-        <w:t xml:space="preserve"> Krizhevsky et al. (2012). </w:t>
-      </w:r>
-      <w:r>
-        <w:t>C</w:t>
-      </w:r>
-      <w:r>
-        <w:t xml:space="preserve">ác </w:t>
-      </w:r>
-      <w:r>
-        <w:t xml:space="preserve">cải tiến tốt nhất </w:t>
-      </w:r>
-      <w:r>
-        <w:t>(Zeiler &amp; Fergus, 2013; Sermanet và cộng sự, 2014)</w:t>
-      </w:r>
-      <w:r>
-        <w:t xml:space="preserve"> trong cuộc thi</w:t>
-      </w:r>
-      <w:r>
-        <w:t xml:space="preserve"> ILSVRC-2013 đã sử dụng </w:t>
-      </w:r>
-      <w:r>
-        <w:t>các kĩ thuật như sử dụng window size nhỏ hơn</w:t>
-      </w:r>
-      <w:r>
-        <w:t xml:space="preserve"> </w:t>
-      </w:r>
-      <w:r>
-        <w:t>hay sử dụng bước trượt (stride) cho window size nhỏ hơn</w:t>
-      </w:r>
-      <w:r>
-        <w:t xml:space="preserve"> của lớp phức hợp đầu tiên. Một dòng cải tiến khác</w:t>
-      </w:r>
-      <w:r>
-        <w:t xml:space="preserve"> nghiên cưu về mật độ của ảnh sẽ ảnh hưởng như thế nào đến quá trình</w:t>
-      </w:r>
-      <w:r>
-        <w:t xml:space="preserve"> đào tạo và kiểm </w:t>
-      </w:r>
-      <w:r>
-        <w:t>thử của</w:t>
-      </w:r>
-      <w:r>
-        <w:t xml:space="preserve"> các mạng </w:t>
-      </w:r>
-      <w:r>
-        <w:t>neural</w:t>
-      </w:r>
-      <w:r>
-        <w:t xml:space="preserve"> (Sermanet và cộng sự, 2014; Howard, 2014). </w:t>
-      </w:r>
-    </w:p>
-    <w:p>
-      <w:pPr>
-        <w:pStyle w:val="Nidungvnbn"/>
-      </w:pPr>
-      <w:r>
-        <w:t>Thay vì chú trọng cải tiến các kĩ thuật để giúp việc nhận dạng tốt hơn thì VGG sẽ nghiên cứu về</w:t>
-      </w:r>
-      <w:r>
-        <w:t xml:space="preserve"> chiều sâu của </w:t>
-      </w:r>
-      <w:r>
-        <w:t>mô hình</w:t>
-      </w:r>
-      <w:r>
-        <w:t xml:space="preserve">. Để đạt được mục tiêu này, </w:t>
-      </w:r>
-      <w:r>
-        <w:t>mô hình VGG sẽ chập nhiều lớp mô hình CNN lại với nhau để củng cố về chiều sâu. Bên cạnh đó các lớp CNN của VGG sẽ sử dụng các window có kích thước nhỏ 3 x 3 để trích xuất ảnh</w:t>
-      </w:r>
-      <w:r>
-        <w:t>.</w:t>
-      </w:r>
-    </w:p>
-    <w:p>
-      <w:pPr>
-        <w:pStyle w:val="Nidungvnbn"/>
-      </w:pPr>
-      <w:r>
-        <w:t>VGG</w:t>
-      </w:r>
-      <w:r>
-        <w:t xml:space="preserve"> không chỉ đạt được độ chính xác </w:t>
-      </w:r>
-      <w:r>
-        <w:t>cao</w:t>
-      </w:r>
-      <w:r>
-        <w:t xml:space="preserve"> đối với các tác vụ phân loại mà còn có thể áp dụng cho các bộ dữ liệu nhận dạng hình ảnh khác</w:t>
-      </w:r>
-      <w:r>
-        <w:t xml:space="preserve"> nhau mà vẫn đạt được hiệu suất tốt</w:t>
-      </w:r>
-      <w:r>
-        <w:t>.</w:t>
-      </w:r>
-    </w:p>
-    <w:p>
-      <w:pPr>
-        <w:pStyle w:val="Tiumccp1"/>
-      </w:pPr>
-      <w:r>
-        <w:t xml:space="preserve">2.2 </w:t>
-      </w:r>
-      <w:r>
-        <w:t>Cấu trúc của mô hình VGG</w:t>
-      </w:r>
-    </w:p>
-    <w:p>
-      <w:pPr>
-        <w:pStyle w:val="Nidungvnbn"/>
-      </w:pPr>
-      <w:r>
-        <w:t xml:space="preserve">Trong quá trình đào tạo, đầu vào cho </w:t>
+        <w:t xml:space="preserve"> của </w:t>
+      </w:r>
+      <w:r>
+        <w:t>ta sẽ</w:t>
+      </w:r>
+      <w:r>
+        <w:t xml:space="preserve"> là hình ảnh RGB 224 × 224 có kích thước cố định. Quá trình tiền xử lý duy nhất mà </w:t>
+      </w:r>
+      <w:r>
+        <w:t>ta sẽ</w:t>
+      </w:r>
+      <w:r>
+        <w:t xml:space="preserve"> thực hiện</w:t>
+      </w:r>
+      <w:r>
+        <w:t xml:space="preserve"> đó</w:t>
+      </w:r>
+      <w:r>
+        <w:t xml:space="preserve"> là</w:t>
+      </w:r>
+      <w:r>
+        <w:t xml:space="preserve"> lấy từng pixel</w:t>
+      </w:r>
+      <w:r>
+        <w:t xml:space="preserve"> trừ đi giá trị RGB trung bình</w:t>
+      </w:r>
+      <w:r>
+        <w:t xml:space="preserve"> (</w:t>
+      </w:r>
+      <w:r>
+        <w:t>được tính trên tập huấn luyện</w:t>
+      </w:r>
+      <w:r>
+        <w:t>)</w:t>
+      </w:r>
+      <w:r>
+        <w:t xml:space="preserve">. </w:t>
+      </w:r>
+      <w:r>
+        <w:t xml:space="preserve">Sau đó tập các pixel này sẽ </w:t>
+      </w:r>
+      <w:r>
+        <w:t xml:space="preserve">được chuyển qua một chồng các lớp </w:t>
       </w:r>
       <w:r>
         <w:t>CNN</w:t>
       </w:r>
       <w:r>
-        <w:t xml:space="preserve"> của </w:t>
+        <w:t xml:space="preserve">, trong đó </w:t>
       </w:r>
       <w:r>
         <w:t>ta sẽ</w:t>
       </w:r>
       <w:r>
-        <w:t xml:space="preserve"> là hình ảnh RGB 224 × 224 có kích thước cố định. Quá trình tiền xử lý duy nhất mà </w:t>
+        <w:t xml:space="preserve"> sử dụng các bộ lọc có trường tiếp nhận</w:t>
+      </w:r>
+      <w:r>
+        <w:t xml:space="preserve"> (window)</w:t>
+      </w:r>
+      <w:r>
+        <w:t xml:space="preserve"> rất nhỏ: 3 × 3 (là kích thước nhỏ nhất để nắm bắt </w:t>
+      </w:r>
+      <w:r>
+        <w:t>các thay đổi từ</w:t>
+      </w:r>
+      <w:r>
+        <w:t xml:space="preserve"> trái </w:t>
+      </w:r>
+      <w:r>
+        <w:t>sang</w:t>
+      </w:r>
+      <w:r>
+        <w:t xml:space="preserve"> phải, </w:t>
+      </w:r>
+      <w:r>
+        <w:t>từ trên</w:t>
+      </w:r>
+      <w:r>
+        <w:t xml:space="preserve"> xuống</w:t>
+      </w:r>
+      <w:r>
+        <w:t xml:space="preserve"> dưới</w:t>
+      </w:r>
+      <w:r>
+        <w:t>, trung tâm</w:t>
+      </w:r>
+      <w:r>
+        <w:t xml:space="preserve"> của bức ảnh</w:t>
+      </w:r>
+      <w:r>
+        <w:t xml:space="preserve">). </w:t>
+      </w:r>
+      <w:r>
+        <w:t>Đầu vào của mỗi lớp</w:t>
+      </w:r>
+      <w:r>
+        <w:t xml:space="preserve">, </w:t>
       </w:r>
       <w:r>
         <w:t>ta sẽ</w:t>
       </w:r>
       <w:r>
-        <w:t xml:space="preserve"> thực hiện</w:t>
-      </w:r>
-      <w:r>
-        <w:t xml:space="preserve"> đó</w:t>
-      </w:r>
-      <w:r>
-        <w:t xml:space="preserve"> là</w:t>
-      </w:r>
-      <w:r>
-        <w:t xml:space="preserve"> lấy từng pixel</w:t>
-      </w:r>
-      <w:r>
-        <w:t xml:space="preserve"> trừ đi giá trị RGB trung bình</w:t>
-      </w:r>
-      <w:r>
-        <w:t xml:space="preserve"> (</w:t>
-      </w:r>
-      <w:r>
-        <w:t>được tính trên tập huấn luyện</w:t>
-      </w:r>
-      <w:r>
-        <w:t>)</w:t>
+        <w:t xml:space="preserve"> sử dụng bộ lọc </w:t>
+      </w:r>
+      <w:r>
+        <w:t>CNN có window có kích thước là</w:t>
+      </w:r>
+      <w:r>
+        <w:t xml:space="preserve"> 1 × 1 như một phép biến đổi tuyến tính của các kênh đầu</w:t>
+      </w:r>
+      <w:r>
+        <w:t xml:space="preserve"> vào</w:t>
       </w:r>
       <w:r>
         <w:t xml:space="preserve">. </w:t>
       </w:r>
       <w:r>
-        <w:t xml:space="preserve">Sau đó tập các pixel này sẽ </w:t>
-      </w:r>
-      <w:r>
-        <w:t xml:space="preserve">được chuyển qua một chồng các lớp </w:t>
-      </w:r>
-      <w:r>
-        <w:t>CNN</w:t>
-      </w:r>
-      <w:r>
-        <w:t xml:space="preserve">, trong đó </w:t>
-      </w:r>
-      <w:r>
-        <w:t>ta sẽ</w:t>
-      </w:r>
-      <w:r>
-        <w:t xml:space="preserve"> sử dụng các bộ lọc có trường tiếp nhận</w:t>
-      </w:r>
-      <w:r>
-        <w:t xml:space="preserve"> (window)</w:t>
-      </w:r>
-      <w:r>
-        <w:t xml:space="preserve"> rất nhỏ: 3 × 3 (là kích thước nhỏ nhất để nắm bắt </w:t>
-      </w:r>
-      <w:r>
-        <w:t>các thay đổi từ</w:t>
-      </w:r>
-      <w:r>
-        <w:t xml:space="preserve"> trái </w:t>
-      </w:r>
-      <w:r>
-        <w:t>sang</w:t>
-      </w:r>
-      <w:r>
-        <w:t xml:space="preserve"> phải, </w:t>
-      </w:r>
-      <w:r>
-        <w:t>từ trên</w:t>
-      </w:r>
-      <w:r>
-        <w:t xml:space="preserve"> xuống</w:t>
-      </w:r>
-      <w:r>
-        <w:t xml:space="preserve"> dưới</w:t>
-      </w:r>
-      <w:r>
-        <w:t>, trung tâm</w:t>
-      </w:r>
-      <w:r>
-        <w:t xml:space="preserve"> của bức ảnh</w:t>
-      </w:r>
-      <w:r>
-        <w:t xml:space="preserve">). </w:t>
-      </w:r>
-      <w:r>
-        <w:t>Đầu vào của mỗi lớp</w:t>
-      </w:r>
-      <w:r>
-        <w:t xml:space="preserve">, </w:t>
-      </w:r>
-      <w:r>
-        <w:t>ta sẽ</w:t>
-      </w:r>
-      <w:r>
-        <w:t xml:space="preserve"> sử dụng bộ lọc </w:t>
-      </w:r>
-      <w:r>
-        <w:t>CNN có window có kích thước là</w:t>
-      </w:r>
-      <w:r>
-        <w:t xml:space="preserve"> 1 × 1 như một phép biến đổi tuyến tính của các kênh đầu</w:t>
-      </w:r>
-      <w:r>
-        <w:t xml:space="preserve"> vào</w:t>
-      </w:r>
-      <w:r>
-        <w:t xml:space="preserve">. </w:t>
-      </w:r>
-      <w:r>
-        <w:t xml:space="preserve">Kết quả của mỗi lần trượt </w:t>
-      </w:r>
-      <w:r>
-        <w:lastRenderedPageBreak/>
-        <w:t>window sẽ</w:t>
+        <w:t>Kết quả của mỗi lần trượt window sẽ</w:t>
       </w:r>
       <w:r>
         <w:t xml:space="preserve"> được cố định thành 1 pixel; </w:t>
@@ -9208,6 +9689,7 @@
         </w:numPr>
       </w:pPr>
       <w:r>
+        <w:lastRenderedPageBreak/>
         <w:t>VGG16: 16 lớp (13 lớp CNN, 3 lớp FC).</w:t>
       </w:r>
     </w:p>
@@ -9240,7 +9722,6 @@
         <w:rPr>
           <w:noProof/>
         </w:rPr>
-        <w:lastRenderedPageBreak/>
         <w:drawing>
           <wp:inline distT="0" distB="0" distL="0" distR="0" wp14:anchorId="76151F4E" wp14:editId="235EF244">
             <wp:extent cx="4962525" cy="5019675"/>
@@ -9257,7 +9738,7 @@
                     <pic:cNvPicPr/>
                   </pic:nvPicPr>
                   <pic:blipFill>
-                    <a:blip r:embed="rId13"/>
+                    <a:blip r:embed="rId15"/>
                     <a:stretch>
                       <a:fillRect/>
                     </a:stretch>
@@ -9306,6 +9787,7 @@
         <w:pStyle w:val="Tiumccp1"/>
       </w:pPr>
       <w:r>
+        <w:lastRenderedPageBreak/>
         <w:t>2.</w:t>
       </w:r>
       <w:r>
@@ -9341,24 +9823,15 @@
         <w:t xml:space="preserve"> 5 × 5; ba lớp </w:t>
       </w:r>
       <w:r>
-        <w:t>CNN 3</w:t>
+        <w:t xml:space="preserve">CNN 3 × </w:t>
+      </w:r>
+      <w:r>
+        <w:t>3</w:t>
       </w:r>
       <w:r>
         <w:t xml:space="preserve"> </w:t>
       </w:r>
       <w:r>
-        <w:t>×</w:t>
-      </w:r>
-      <w:r>
-        <w:t xml:space="preserve"> </w:t>
-      </w:r>
-      <w:r>
-        <w:t>3</w:t>
-      </w:r>
-      <w:r>
-        <w:t xml:space="preserve"> </w:t>
-      </w:r>
-      <w:r>
         <w:t xml:space="preserve">như vậy </w:t>
       </w:r>
       <w:r>
@@ -9368,7 +9841,6 @@
         <w:t xml:space="preserve"> 7 × 7. Vì vậy, </w:t>
       </w:r>
       <w:r>
-        <w:lastRenderedPageBreak/>
         <w:t>tại sao ta lại không thay</w:t>
       </w:r>
       <w:r>
@@ -9726,6 +10198,7 @@
         <w:pStyle w:val="Nidungvnbn"/>
       </w:pPr>
       <w:r>
+        <w:lastRenderedPageBreak/>
         <w:t>Ngoài ra ta còn biết</w:t>
       </w:r>
       <w:r>
@@ -9740,7 +10213,6 @@
         <w:pStyle w:val="Nidungvnbn"/>
       </w:pPr>
       <w:r>
-        <w:lastRenderedPageBreak/>
         <w:t>Nếu gộp nhiều lớp CNN có window size nhỏ thành 1 lớp CNN có window size sẽ ảnh hưởng xấu tới việc tính toán và độ chính xác do có nhiều tham số hơn cần xử lý.</w:t>
       </w:r>
     </w:p>
@@ -9797,12 +10269,7 @@
         <w:pStyle w:val="Nidungvnbn"/>
       </w:pPr>
       <w:r>
-        <w:t xml:space="preserve">GloVe thuộc mô hình frequency base embedding, dựa vào tần số xuất hiện của từ để tạo ra các </w:t>
-      </w:r>
-      <w:bookmarkStart w:id="4" w:name="_GoBack"/>
-      <w:bookmarkEnd w:id="4"/>
-      <w:r>
-        <w:t xml:space="preserve">vector từ </w:t>
+        <w:t xml:space="preserve">GloVe thuộc mô hình frequency base embedding, dựa vào tần số xuất hiện của từ để tạo ra các vector từ </w:t>
       </w:r>
     </w:p>
     <w:p>
@@ -10328,6 +10795,7 @@
         <w:pStyle w:val="Nidungvnbn"/>
       </w:pPr>
       <w:r>
+        <w:lastRenderedPageBreak/>
         <w:t>Ý tưởng chính của </w:t>
       </w:r>
       <w:r>
@@ -10416,11 +10884,7 @@
         <w:t>Tỷ số</w:t>
       </w:r>
       <w:r>
-        <w:t xml:space="preserve"> &gt;&gt;1 hoặc xấp chỉ bằng </w:t>
-      </w:r>
-      <w:r>
-        <w:lastRenderedPageBreak/>
-        <w:t>0. Ví dụ, nếu </w:t>
+        <w:t> &gt;&gt;1 hoặc xấp chỉ bằng 0. Ví dụ, nếu </w:t>
       </w:r>
       <w:r>
         <w:rPr>
@@ -11142,6 +11606,7 @@
         <w:pStyle w:val="Nidungvnbn"/>
       </w:pPr>
       <w:r>
+        <w:lastRenderedPageBreak/>
         <w:t>Việc thực hiện minimum </w:t>
       </w:r>
       <w:r>
@@ -11237,7 +11702,7 @@
                     </pic:cNvPicPr>
                   </pic:nvPicPr>
                   <pic:blipFill>
-                    <a:blip r:embed="rId14" cstate="print">
+                    <a:blip r:embed="rId16" cstate="print">
                       <a:extLst>
                         <a:ext uri="{28A0092B-C50C-407E-A947-70E740481C1C}">
                           <a14:useLocalDpi xmlns:a14="http://schemas.microsoft.com/office/drawing/2010/main" val="0"/>
@@ -11521,7 +11986,11 @@
         <w:t xml:space="preserve"> đồng thời có thể tận dụng để biểu diễn cho các từ dài hơn</w:t>
       </w:r>
       <w:r>
-        <w:t xml:space="preserve">. Do đó, điều này cũng cho phép </w:t>
+        <w:t xml:space="preserve">. Do đó, </w:t>
+      </w:r>
+      <w:r>
+        <w:lastRenderedPageBreak/>
+        <w:t xml:space="preserve">điều này cũng cho phép </w:t>
       </w:r>
       <w:r>
         <w:t>ta</w:t>
@@ -11595,11 +12064,7 @@
         <w:t xml:space="preserve">vẫn </w:t>
       </w:r>
       <w:r>
-        <w:t xml:space="preserve">được coi </w:t>
-      </w:r>
-      <w:r>
-        <w:lastRenderedPageBreak/>
-        <w:t xml:space="preserve">là </w:t>
+        <w:t xml:space="preserve">được coi là </w:t>
       </w:r>
       <w:r>
         <w:t xml:space="preserve">mô hình </w:t>
@@ -11799,154 +12264,6 @@
             <wp:extent cx="3686175" cy="200025"/>
             <wp:effectExtent l="0" t="0" r="9525" b="9525"/>
             <wp:docPr id="14" name="Picture 14"/>
-            <wp:cNvGraphicFramePr>
-              <a:graphicFrameLocks xmlns:a="http://schemas.openxmlformats.org/drawingml/2006/main" noChangeAspect="1"/>
-            </wp:cNvGraphicFramePr>
-            <a:graphic xmlns:a="http://schemas.openxmlformats.org/drawingml/2006/main">
-              <a:graphicData uri="http://schemas.openxmlformats.org/drawingml/2006/picture">
-                <pic:pic xmlns:pic="http://schemas.openxmlformats.org/drawingml/2006/picture">
-                  <pic:nvPicPr>
-                    <pic:cNvPr id="1" name=""/>
-                    <pic:cNvPicPr/>
-                  </pic:nvPicPr>
-                  <pic:blipFill>
-                    <a:blip r:embed="rId15"/>
-                    <a:stretch>
-                      <a:fillRect/>
-                    </a:stretch>
-                  </pic:blipFill>
-                  <pic:spPr>
-                    <a:xfrm>
-                      <a:off x="0" y="0"/>
-                      <a:ext cx="3686175" cy="200025"/>
-                    </a:xfrm>
-                    <a:prstGeom prst="rect">
-                      <a:avLst/>
-                    </a:prstGeom>
-                  </pic:spPr>
-                </pic:pic>
-              </a:graphicData>
-            </a:graphic>
-          </wp:inline>
-        </w:drawing>
-      </w:r>
-    </w:p>
-    <w:p>
-      <w:pPr>
-        <w:pStyle w:val="Caption"/>
-        <w:numPr>
-          <w:ilvl w:val="0"/>
-          <w:numId w:val="24"/>
-        </w:numPr>
-      </w:pPr>
-      <w:r>
-        <w:t>Cài đặt fastText cho python</w:t>
-      </w:r>
-    </w:p>
-    <w:p>
-      <w:pPr>
-        <w:pStyle w:val="Nidungvnbn"/>
-      </w:pPr>
-      <w:r>
-        <w:t>Như vậy là python đã có thể sử dụng được thư viện fastText.</w:t>
-      </w:r>
-    </w:p>
-    <w:p>
-      <w:pPr>
-        <w:pStyle w:val="Tiumccp1"/>
-      </w:pPr>
-      <w:r>
-        <w:t>4.4 Xử lý biểu diễn từ bằng fastText</w:t>
-      </w:r>
-    </w:p>
-    <w:p>
-      <w:pPr>
-        <w:pStyle w:val="Nidungvnbn"/>
-      </w:pPr>
-      <w:r>
-        <w:t>Đầu tiên ta chuẩn bị thư viện:</w:t>
-      </w:r>
-    </w:p>
-    <w:p>
-      <w:pPr>
-        <w:pStyle w:val="Nidungvnbn"/>
-        <w:jc w:val="center"/>
-      </w:pPr>
-      <w:r>
-        <w:rPr>
-          <w:noProof/>
-        </w:rPr>
-        <w:drawing>
-          <wp:inline distT="0" distB="0" distL="0" distR="0" wp14:anchorId="06A90529" wp14:editId="1D37B942">
-            <wp:extent cx="1657350" cy="180975"/>
-            <wp:effectExtent l="0" t="0" r="0" b="9525"/>
-            <wp:docPr id="15" name="Picture 15"/>
-            <wp:cNvGraphicFramePr>
-              <a:graphicFrameLocks xmlns:a="http://schemas.openxmlformats.org/drawingml/2006/main" noChangeAspect="1"/>
-            </wp:cNvGraphicFramePr>
-            <a:graphic xmlns:a="http://schemas.openxmlformats.org/drawingml/2006/main">
-              <a:graphicData uri="http://schemas.openxmlformats.org/drawingml/2006/picture">
-                <pic:pic xmlns:pic="http://schemas.openxmlformats.org/drawingml/2006/picture">
-                  <pic:nvPicPr>
-                    <pic:cNvPr id="1" name=""/>
-                    <pic:cNvPicPr/>
-                  </pic:nvPicPr>
-                  <pic:blipFill>
-                    <a:blip r:embed="rId16"/>
-                    <a:stretch>
-                      <a:fillRect/>
-                    </a:stretch>
-                  </pic:blipFill>
-                  <pic:spPr>
-                    <a:xfrm>
-                      <a:off x="0" y="0"/>
-                      <a:ext cx="1657350" cy="180975"/>
-                    </a:xfrm>
-                    <a:prstGeom prst="rect">
-                      <a:avLst/>
-                    </a:prstGeom>
-                  </pic:spPr>
-                </pic:pic>
-              </a:graphicData>
-            </a:graphic>
-          </wp:inline>
-        </w:drawing>
-      </w:r>
-    </w:p>
-    <w:p>
-      <w:pPr>
-        <w:pStyle w:val="Caption"/>
-        <w:numPr>
-          <w:ilvl w:val="0"/>
-          <w:numId w:val="24"/>
-        </w:numPr>
-      </w:pPr>
-      <w:r>
-        <w:t>Chuẩn bị thư viện fasttext</w:t>
-      </w:r>
-    </w:p>
-    <w:p>
-      <w:pPr>
-        <w:pStyle w:val="Nidungvnbn"/>
-      </w:pPr>
-      <w:r>
-        <w:t>Xây dựng và huấn luyện mô hình:</w:t>
-      </w:r>
-    </w:p>
-    <w:p>
-      <w:pPr>
-        <w:pStyle w:val="Nidungvnbn"/>
-        <w:jc w:val="center"/>
-      </w:pPr>
-      <w:r>
-        <w:rPr>
-          <w:noProof/>
-        </w:rPr>
-        <w:drawing>
-          <wp:inline distT="0" distB="0" distL="0" distR="0" wp14:anchorId="63AD675D" wp14:editId="0E634530">
-            <wp:extent cx="4305300" cy="190500"/>
-            <wp:effectExtent l="0" t="0" r="0" b="0"/>
-            <wp:docPr id="16" name="Picture 16"/>
             <wp:cNvGraphicFramePr>
               <a:graphicFrameLocks xmlns:a="http://schemas.openxmlformats.org/drawingml/2006/main" noChangeAspect="1"/>
             </wp:cNvGraphicFramePr>
@@ -11966,7 +12283,7 @@
                   <pic:spPr>
                     <a:xfrm>
                       <a:off x="0" y="0"/>
-                      <a:ext cx="4305300" cy="190500"/>
+                      <a:ext cx="3686175" cy="200025"/>
                     </a:xfrm>
                     <a:prstGeom prst="rect">
                       <a:avLst/>
@@ -11988,7 +12305,7 @@
         </w:numPr>
       </w:pPr>
       <w:r>
-        <w:t>Xây dựng và huấn luyện mô hình biểu diễn từ</w:t>
+        <w:t>Cài đặt fastText cho python</w:t>
       </w:r>
     </w:p>
     <w:p>
@@ -11996,8 +12313,23 @@
         <w:pStyle w:val="Nidungvnbn"/>
       </w:pPr>
       <w:r>
-        <w:lastRenderedPageBreak/>
-        <w:t>Ta thử biểu diễn 1 từ bằng fasttext:</w:t>
+        <w:t>Như vậy là python đã có thể sử dụng được thư viện fastText.</w:t>
+      </w:r>
+    </w:p>
+    <w:p>
+      <w:pPr>
+        <w:pStyle w:val="Tiumccp1"/>
+      </w:pPr>
+      <w:r>
+        <w:t>4.4 Xử lý biểu diễn từ bằng fastText</w:t>
+      </w:r>
+    </w:p>
+    <w:p>
+      <w:pPr>
+        <w:pStyle w:val="Nidungvnbn"/>
+      </w:pPr>
+      <w:r>
+        <w:t>Đầu tiên ta chuẩn bị thư viện:</w:t>
       </w:r>
     </w:p>
     <w:p>
@@ -12009,11 +12341,12 @@
         <w:rPr>
           <w:noProof/>
         </w:rPr>
+        <w:lastRenderedPageBreak/>
         <w:drawing>
-          <wp:inline distT="0" distB="0" distL="0" distR="0" wp14:anchorId="2BC8C0AA" wp14:editId="4F93FF11">
-            <wp:extent cx="2809875" cy="171450"/>
-            <wp:effectExtent l="0" t="0" r="9525" b="0"/>
-            <wp:docPr id="17" name="Picture 17"/>
+          <wp:inline distT="0" distB="0" distL="0" distR="0" wp14:anchorId="06A90529" wp14:editId="1D37B942">
+            <wp:extent cx="1657350" cy="180975"/>
+            <wp:effectExtent l="0" t="0" r="0" b="9525"/>
+            <wp:docPr id="15" name="Picture 15"/>
             <wp:cNvGraphicFramePr>
               <a:graphicFrameLocks xmlns:a="http://schemas.openxmlformats.org/drawingml/2006/main" noChangeAspect="1"/>
             </wp:cNvGraphicFramePr>
@@ -12033,7 +12366,7 @@
                   <pic:spPr>
                     <a:xfrm>
                       <a:off x="0" y="0"/>
-                      <a:ext cx="2809875" cy="171450"/>
+                      <a:ext cx="1657350" cy="180975"/>
                     </a:xfrm>
                     <a:prstGeom prst="rect">
                       <a:avLst/>
@@ -12055,7 +12388,7 @@
         </w:numPr>
       </w:pPr>
       <w:r>
-        <w:t>Biểu diễn từ bằng fasttext</w:t>
+        <w:t>Chuẩn bị thư viện fasttext</w:t>
       </w:r>
     </w:p>
     <w:p>
@@ -12063,7 +12396,7 @@
         <w:pStyle w:val="Nidungvnbn"/>
       </w:pPr>
       <w:r>
-        <w:t>Kết quả biểu diễn của từ minh họa:</w:t>
+        <w:t>Xây dựng và huấn luyện mô hình:</w:t>
       </w:r>
     </w:p>
     <w:p>
@@ -12076,10 +12409,10 @@
           <w:noProof/>
         </w:rPr>
         <w:drawing>
-          <wp:inline distT="0" distB="0" distL="0" distR="0" wp14:anchorId="66DA62E8" wp14:editId="63114DEC">
-            <wp:extent cx="4972050" cy="2466975"/>
-            <wp:effectExtent l="0" t="0" r="0" b="9525"/>
-            <wp:docPr id="18" name="Picture 18"/>
+          <wp:inline distT="0" distB="0" distL="0" distR="0" wp14:anchorId="63AD675D" wp14:editId="0E634530">
+            <wp:extent cx="4305300" cy="190500"/>
+            <wp:effectExtent l="0" t="0" r="0" b="0"/>
+            <wp:docPr id="16" name="Picture 16"/>
             <wp:cNvGraphicFramePr>
               <a:graphicFrameLocks xmlns:a="http://schemas.openxmlformats.org/drawingml/2006/main" noChangeAspect="1"/>
             </wp:cNvGraphicFramePr>
@@ -12099,6 +12432,138 @@
                   <pic:spPr>
                     <a:xfrm>
                       <a:off x="0" y="0"/>
+                      <a:ext cx="4305300" cy="190500"/>
+                    </a:xfrm>
+                    <a:prstGeom prst="rect">
+                      <a:avLst/>
+                    </a:prstGeom>
+                  </pic:spPr>
+                </pic:pic>
+              </a:graphicData>
+            </a:graphic>
+          </wp:inline>
+        </w:drawing>
+      </w:r>
+    </w:p>
+    <w:p>
+      <w:pPr>
+        <w:pStyle w:val="Caption"/>
+        <w:numPr>
+          <w:ilvl w:val="0"/>
+          <w:numId w:val="24"/>
+        </w:numPr>
+      </w:pPr>
+      <w:r>
+        <w:t>Xây dựng và huấn luyện mô hình biểu diễn từ</w:t>
+      </w:r>
+    </w:p>
+    <w:p>
+      <w:pPr>
+        <w:pStyle w:val="Nidungvnbn"/>
+      </w:pPr>
+      <w:r>
+        <w:t>Ta thử biểu diễn 1 từ bằng fasttext:</w:t>
+      </w:r>
+    </w:p>
+    <w:p>
+      <w:pPr>
+        <w:pStyle w:val="Nidungvnbn"/>
+        <w:jc w:val="center"/>
+      </w:pPr>
+      <w:r>
+        <w:rPr>
+          <w:noProof/>
+        </w:rPr>
+        <w:drawing>
+          <wp:inline distT="0" distB="0" distL="0" distR="0" wp14:anchorId="2BC8C0AA" wp14:editId="4F93FF11">
+            <wp:extent cx="2809875" cy="171450"/>
+            <wp:effectExtent l="0" t="0" r="9525" b="0"/>
+            <wp:docPr id="17" name="Picture 17"/>
+            <wp:cNvGraphicFramePr>
+              <a:graphicFrameLocks xmlns:a="http://schemas.openxmlformats.org/drawingml/2006/main" noChangeAspect="1"/>
+            </wp:cNvGraphicFramePr>
+            <a:graphic xmlns:a="http://schemas.openxmlformats.org/drawingml/2006/main">
+              <a:graphicData uri="http://schemas.openxmlformats.org/drawingml/2006/picture">
+                <pic:pic xmlns:pic="http://schemas.openxmlformats.org/drawingml/2006/picture">
+                  <pic:nvPicPr>
+                    <pic:cNvPr id="1" name=""/>
+                    <pic:cNvPicPr/>
+                  </pic:nvPicPr>
+                  <pic:blipFill>
+                    <a:blip r:embed="rId20"/>
+                    <a:stretch>
+                      <a:fillRect/>
+                    </a:stretch>
+                  </pic:blipFill>
+                  <pic:spPr>
+                    <a:xfrm>
+                      <a:off x="0" y="0"/>
+                      <a:ext cx="2809875" cy="171450"/>
+                    </a:xfrm>
+                    <a:prstGeom prst="rect">
+                      <a:avLst/>
+                    </a:prstGeom>
+                  </pic:spPr>
+                </pic:pic>
+              </a:graphicData>
+            </a:graphic>
+          </wp:inline>
+        </w:drawing>
+      </w:r>
+    </w:p>
+    <w:p>
+      <w:pPr>
+        <w:pStyle w:val="Caption"/>
+        <w:numPr>
+          <w:ilvl w:val="0"/>
+          <w:numId w:val="24"/>
+        </w:numPr>
+      </w:pPr>
+      <w:r>
+        <w:t>Biểu diễn từ bằng fasttext</w:t>
+      </w:r>
+    </w:p>
+    <w:p>
+      <w:pPr>
+        <w:pStyle w:val="Nidungvnbn"/>
+      </w:pPr>
+      <w:r>
+        <w:t>Kết quả biểu diễn của từ minh họa:</w:t>
+      </w:r>
+    </w:p>
+    <w:p>
+      <w:pPr>
+        <w:pStyle w:val="Nidungvnbn"/>
+        <w:jc w:val="center"/>
+      </w:pPr>
+      <w:r>
+        <w:rPr>
+          <w:noProof/>
+        </w:rPr>
+        <w:drawing>
+          <wp:inline distT="0" distB="0" distL="0" distR="0" wp14:anchorId="66DA62E8" wp14:editId="63114DEC">
+            <wp:extent cx="4972050" cy="2466975"/>
+            <wp:effectExtent l="0" t="0" r="0" b="9525"/>
+            <wp:docPr id="18" name="Picture 18"/>
+            <wp:cNvGraphicFramePr>
+              <a:graphicFrameLocks xmlns:a="http://schemas.openxmlformats.org/drawingml/2006/main" noChangeAspect="1"/>
+            </wp:cNvGraphicFramePr>
+            <a:graphic xmlns:a="http://schemas.openxmlformats.org/drawingml/2006/main">
+              <a:graphicData uri="http://schemas.openxmlformats.org/drawingml/2006/picture">
+                <pic:pic xmlns:pic="http://schemas.openxmlformats.org/drawingml/2006/picture">
+                  <pic:nvPicPr>
+                    <pic:cNvPr id="1" name=""/>
+                    <pic:cNvPicPr/>
+                  </pic:nvPicPr>
+                  <pic:blipFill>
+                    <a:blip r:embed="rId21"/>
+                    <a:stretch>
+                      <a:fillRect/>
+                    </a:stretch>
+                  </pic:blipFill>
+                  <pic:spPr>
+                    <a:xfrm>
+                      <a:off x="0" y="0"/>
                       <a:ext cx="4972050" cy="2466975"/>
                     </a:xfrm>
                     <a:prstGeom prst="rect">
@@ -12206,7 +12671,7 @@
           <w:lang w:val="vi-VN"/>
         </w:rPr>
       </w:pPr>
-      <w:hyperlink r:id="rId20" w:anchor="Derivation-of-Cost-Function" w:history="1">
+      <w:hyperlink r:id="rId22" w:anchor="Derivation-of-Cost-Function" w:history="1">
         <w:r>
           <w:rPr>
             <w:rStyle w:val="Hyperlink"/>
@@ -12226,7 +12691,7 @@
       </w:r>
     </w:p>
     <w:sectPr>
-      <w:headerReference w:type="default" r:id="rId21"/>
+      <w:headerReference w:type="default" r:id="rId23"/>
       <w:type w:val="continuous"/>
       <w:pgSz w:w="11907" w:h="16839" w:code="9"/>
       <w:pgMar w:top="1985" w:right="1134" w:bottom="1701" w:left="1985" w:header="720" w:footer="720" w:gutter="0"/>
@@ -12365,7 +12830,7 @@
       <w:rPr>
         <w:noProof/>
       </w:rPr>
-      <w:t>12</w:t>
+      <w:t>7</w:t>
     </w:r>
     <w:r>
       <w:rPr>
@@ -14392,6 +14857,119 @@
     </w:lvl>
   </w:abstractNum>
   <w:abstractNum w:abstractNumId="19" w15:restartNumberingAfterBreak="0">
+    <w:nsid w:val="641C57F6"/>
+    <w:multiLevelType w:val="multilevel"/>
+    <w:tmpl w:val="600285AE"/>
+    <w:lvl w:ilvl="0">
+      <w:start w:val="1"/>
+      <w:numFmt w:val="decimal"/>
+      <w:lvlText w:val="%1"/>
+      <w:lvlJc w:val="left"/>
+      <w:pPr>
+        <w:ind w:left="420" w:hanging="420"/>
+      </w:pPr>
+      <w:rPr>
+        <w:rFonts w:hint="default"/>
+      </w:rPr>
+    </w:lvl>
+    <w:lvl w:ilvl="1">
+      <w:start w:val="1"/>
+      <w:numFmt w:val="decimal"/>
+      <w:lvlText w:val="%1.%2"/>
+      <w:lvlJc w:val="left"/>
+      <w:pPr>
+        <w:ind w:left="420" w:hanging="420"/>
+      </w:pPr>
+      <w:rPr>
+        <w:rFonts w:hint="default"/>
+      </w:rPr>
+    </w:lvl>
+    <w:lvl w:ilvl="2">
+      <w:start w:val="1"/>
+      <w:numFmt w:val="decimal"/>
+      <w:lvlText w:val="%1.%2.%3"/>
+      <w:lvlJc w:val="left"/>
+      <w:pPr>
+        <w:ind w:left="720" w:hanging="720"/>
+      </w:pPr>
+      <w:rPr>
+        <w:rFonts w:hint="default"/>
+      </w:rPr>
+    </w:lvl>
+    <w:lvl w:ilvl="3">
+      <w:start w:val="1"/>
+      <w:numFmt w:val="decimal"/>
+      <w:lvlText w:val="%1.%2.%3.%4"/>
+      <w:lvlJc w:val="left"/>
+      <w:pPr>
+        <w:ind w:left="1080" w:hanging="1080"/>
+      </w:pPr>
+      <w:rPr>
+        <w:rFonts w:hint="default"/>
+      </w:rPr>
+    </w:lvl>
+    <w:lvl w:ilvl="4">
+      <w:start w:val="1"/>
+      <w:numFmt w:val="decimal"/>
+      <w:lvlText w:val="%1.%2.%3.%4.%5"/>
+      <w:lvlJc w:val="left"/>
+      <w:pPr>
+        <w:ind w:left="1080" w:hanging="1080"/>
+      </w:pPr>
+      <w:rPr>
+        <w:rFonts w:hint="default"/>
+      </w:rPr>
+    </w:lvl>
+    <w:lvl w:ilvl="5">
+      <w:start w:val="1"/>
+      <w:numFmt w:val="decimal"/>
+      <w:lvlText w:val="%1.%2.%3.%4.%5.%6"/>
+      <w:lvlJc w:val="left"/>
+      <w:pPr>
+        <w:ind w:left="1440" w:hanging="1440"/>
+      </w:pPr>
+      <w:rPr>
+        <w:rFonts w:hint="default"/>
+      </w:rPr>
+    </w:lvl>
+    <w:lvl w:ilvl="6">
+      <w:start w:val="1"/>
+      <w:numFmt w:val="decimal"/>
+      <w:lvlText w:val="%1.%2.%3.%4.%5.%6.%7"/>
+      <w:lvlJc w:val="left"/>
+      <w:pPr>
+        <w:ind w:left="1440" w:hanging="1440"/>
+      </w:pPr>
+      <w:rPr>
+        <w:rFonts w:hint="default"/>
+      </w:rPr>
+    </w:lvl>
+    <w:lvl w:ilvl="7">
+      <w:start w:val="1"/>
+      <w:numFmt w:val="decimal"/>
+      <w:lvlText w:val="%1.%2.%3.%4.%5.%6.%7.%8"/>
+      <w:lvlJc w:val="left"/>
+      <w:pPr>
+        <w:ind w:left="1800" w:hanging="1800"/>
+      </w:pPr>
+      <w:rPr>
+        <w:rFonts w:hint="default"/>
+      </w:rPr>
+    </w:lvl>
+    <w:lvl w:ilvl="8">
+      <w:start w:val="1"/>
+      <w:numFmt w:val="decimal"/>
+      <w:lvlText w:val="%1.%2.%3.%4.%5.%6.%7.%8.%9"/>
+      <w:lvlJc w:val="left"/>
+      <w:pPr>
+        <w:ind w:left="2160" w:hanging="2160"/>
+      </w:pPr>
+      <w:rPr>
+        <w:rFonts w:hint="default"/>
+      </w:rPr>
+    </w:lvl>
+  </w:abstractNum>
+  <w:abstractNum w:abstractNumId="20" w15:restartNumberingAfterBreak="0">
     <w:nsid w:val="67A7317E"/>
     <w:multiLevelType w:val="hybridMultilevel"/>
     <w:tmpl w:val="BE82211A"/>
@@ -14504,7 +15082,7 @@
       </w:rPr>
     </w:lvl>
   </w:abstractNum>
-  <w:abstractNum w:abstractNumId="20" w15:restartNumberingAfterBreak="0">
+  <w:abstractNum w:abstractNumId="21" w15:restartNumberingAfterBreak="0">
     <w:nsid w:val="68C402F9"/>
     <w:multiLevelType w:val="hybridMultilevel"/>
     <w:tmpl w:val="832CD31A"/>
@@ -14593,7 +15171,7 @@
       </w:pPr>
     </w:lvl>
   </w:abstractNum>
-  <w:abstractNum w:abstractNumId="21" w15:restartNumberingAfterBreak="0">
+  <w:abstractNum w:abstractNumId="22" w15:restartNumberingAfterBreak="0">
     <w:nsid w:val="68E42F90"/>
     <w:multiLevelType w:val="hybridMultilevel"/>
     <w:tmpl w:val="ABCAF890"/>
@@ -14706,7 +15284,7 @@
       </w:rPr>
     </w:lvl>
   </w:abstractNum>
-  <w:abstractNum w:abstractNumId="22" w15:restartNumberingAfterBreak="0">
+  <w:abstractNum w:abstractNumId="23" w15:restartNumberingAfterBreak="0">
     <w:nsid w:val="6AC37AAB"/>
     <w:multiLevelType w:val="hybridMultilevel"/>
     <w:tmpl w:val="1C126826"/>
@@ -14819,7 +15397,7 @@
       </w:rPr>
     </w:lvl>
   </w:abstractNum>
-  <w:abstractNum w:abstractNumId="23" w15:restartNumberingAfterBreak="0">
+  <w:abstractNum w:abstractNumId="24" w15:restartNumberingAfterBreak="0">
     <w:nsid w:val="6E4A6E37"/>
     <w:multiLevelType w:val="hybridMultilevel"/>
     <w:tmpl w:val="17A0A000"/>
@@ -14908,7 +15486,7 @@
       </w:pPr>
     </w:lvl>
   </w:abstractNum>
-  <w:abstractNum w:abstractNumId="24" w15:restartNumberingAfterBreak="0">
+  <w:abstractNum w:abstractNumId="25" w15:restartNumberingAfterBreak="0">
     <w:nsid w:val="6FE75115"/>
     <w:multiLevelType w:val="hybridMultilevel"/>
     <w:tmpl w:val="CD389AF8"/>
@@ -15021,7 +15599,7 @@
       </w:rPr>
     </w:lvl>
   </w:abstractNum>
-  <w:abstractNum w:abstractNumId="25" w15:restartNumberingAfterBreak="0">
+  <w:abstractNum w:abstractNumId="26" w15:restartNumberingAfterBreak="0">
     <w:nsid w:val="7240413B"/>
     <w:multiLevelType w:val="multilevel"/>
     <w:tmpl w:val="701413AA"/>
@@ -15134,7 +15712,7 @@
       </w:rPr>
     </w:lvl>
   </w:abstractNum>
-  <w:abstractNum w:abstractNumId="26" w15:restartNumberingAfterBreak="0">
+  <w:abstractNum w:abstractNumId="27" w15:restartNumberingAfterBreak="0">
     <w:nsid w:val="74D3212D"/>
     <w:multiLevelType w:val="multilevel"/>
     <w:tmpl w:val="012EC26A"/>
@@ -15247,7 +15825,7 @@
       </w:rPr>
     </w:lvl>
   </w:abstractNum>
-  <w:abstractNum w:abstractNumId="27" w15:restartNumberingAfterBreak="0">
+  <w:abstractNum w:abstractNumId="28" w15:restartNumberingAfterBreak="0">
     <w:nsid w:val="7DA20AAE"/>
     <w:multiLevelType w:val="hybridMultilevel"/>
     <w:tmpl w:val="E8B60A50"/>
@@ -15364,19 +15942,19 @@
     <w:abstractNumId w:val="1"/>
   </w:num>
   <w:num w:numId="2">
-    <w:abstractNumId w:val="26"/>
+    <w:abstractNumId w:val="27"/>
   </w:num>
   <w:num w:numId="3">
     <w:abstractNumId w:val="16"/>
   </w:num>
   <w:num w:numId="4">
-    <w:abstractNumId w:val="24"/>
+    <w:abstractNumId w:val="25"/>
   </w:num>
   <w:num w:numId="5">
     <w:abstractNumId w:val="6"/>
   </w:num>
   <w:num w:numId="6">
-    <w:abstractNumId w:val="22"/>
+    <w:abstractNumId w:val="23"/>
   </w:num>
   <w:num w:numId="7">
     <w:abstractNumId w:val="14"/>
@@ -15391,7 +15969,7 @@
     <w:abstractNumId w:val="11"/>
   </w:num>
   <w:num w:numId="11">
-    <w:abstractNumId w:val="20"/>
+    <w:abstractNumId w:val="21"/>
   </w:num>
   <w:num w:numId="12">
     <w:abstractNumId w:val="15"/>
@@ -15409,13 +15987,13 @@
     <w:abstractNumId w:val="4"/>
   </w:num>
   <w:num w:numId="17">
-    <w:abstractNumId w:val="21"/>
+    <w:abstractNumId w:val="22"/>
   </w:num>
   <w:num w:numId="18">
-    <w:abstractNumId w:val="19"/>
+    <w:abstractNumId w:val="20"/>
   </w:num>
   <w:num w:numId="19">
-    <w:abstractNumId w:val="25"/>
+    <w:abstractNumId w:val="26"/>
   </w:num>
   <w:num w:numId="20">
     <w:abstractNumId w:val="13"/>
@@ -15424,7 +16002,7 @@
     <w:abstractNumId w:val="5"/>
   </w:num>
   <w:num w:numId="22">
-    <w:abstractNumId w:val="27"/>
+    <w:abstractNumId w:val="28"/>
   </w:num>
   <w:num w:numId="23">
     <w:abstractNumId w:val="8"/>
@@ -15442,7 +16020,10 @@
     <w:abstractNumId w:val="18"/>
   </w:num>
   <w:num w:numId="28">
-    <w:abstractNumId w:val="23"/>
+    <w:abstractNumId w:val="24"/>
+  </w:num>
+  <w:num w:numId="29">
+    <w:abstractNumId w:val="19"/>
   </w:num>
   <w:numIdMacAtCleanup w:val="14"/>
 </w:numbering>
@@ -15949,7 +16530,6 @@
   <w:style w:type="character" w:default="1" w:styleId="DefaultParagraphFont">
     <w:name w:val="Default Paragraph Font"/>
     <w:uiPriority w:val="1"/>
-    <w:semiHidden/>
     <w:unhideWhenUsed/>
   </w:style>
   <w:style w:type="table" w:default="1" w:styleId="TableNormal">
@@ -16925,6 +17505,7 @@
   <w:rsids>
     <w:rsidRoot w:val="005A033D"/>
     <w:rsid w:val="00045A47"/>
+    <w:rsid w:val="0006619A"/>
     <w:rsid w:val="002834BF"/>
     <w:rsid w:val="00327431"/>
     <w:rsid w:val="00483ECF"/>
@@ -17695,7 +18276,7 @@
 </file>
 
 <file path=customXml/itemProps1.xml><?xml version="1.0" encoding="utf-8"?>
-<ds:datastoreItem xmlns:ds="http://schemas.openxmlformats.org/officeDocument/2006/customXml" ds:itemID="{FC79BA0B-ECF1-412F-A48F-18D437AC9B05}">
+<ds:datastoreItem xmlns:ds="http://schemas.openxmlformats.org/officeDocument/2006/customXml" ds:itemID="{20460813-CFEB-4A81-82C0-F31E423F4886}">
   <ds:schemaRefs>
     <ds:schemaRef ds:uri="http://schemas.openxmlformats.org/officeDocument/2006/bibliography"/>
   </ds:schemaRefs>

</xml_diff>